<commit_message>
(FEAT + FIX) création de classe Projectile et AimPoints + changement de quelques nommages et couleurs
</commit_message>
<xml_diff>
--- a/Doc/Rapport de projet.docx
+++ b/Doc/Rapport de projet.docx
@@ -12,7 +12,501 @@
       </w:r>
     </w:p>
     <w:p/>
+    <w:p>
+      <w:pPr>
+        <w:pStyle w:val="Titre"/>
+        <w:jc w:val="center"/>
+      </w:pPr>
+      <w:r>
+        <w:t>Stone Sling</w:t>
+      </w:r>
+    </w:p>
+    <w:sdt>
+      <w:sdtPr>
+        <w:rPr>
+          <w:lang w:val="fr-FR"/>
+        </w:rPr>
+        <w:id w:val="1276900506"/>
+        <w:docPartObj>
+          <w:docPartGallery w:val="Table of Contents"/>
+          <w:docPartUnique/>
+        </w:docPartObj>
+      </w:sdtPr>
+      <w:sdtEndPr>
+        <w:rPr>
+          <w:rFonts w:asciiTheme="minorHAnsi" w:eastAsiaTheme="minorHAnsi" w:hAnsiTheme="minorHAnsi" w:cstheme="minorBidi"/>
+          <w:b/>
+          <w:bCs/>
+          <w:color w:val="auto"/>
+          <w:kern w:val="2"/>
+          <w:sz w:val="22"/>
+          <w:szCs w:val="22"/>
+          <w:lang w:eastAsia="en-US"/>
+          <w14:ligatures w14:val="standardContextual"/>
+        </w:rPr>
+      </w:sdtEndPr>
+      <w:sdtContent>
+        <w:p>
+          <w:pPr>
+            <w:pStyle w:val="En-ttedetabledesmatires"/>
+          </w:pPr>
+          <w:r>
+            <w:rPr>
+              <w:lang w:val="fr-FR"/>
+            </w:rPr>
+            <w:t>Table des matières</w:t>
+          </w:r>
+        </w:p>
+        <w:p>
+          <w:pPr>
+            <w:pStyle w:val="TM1"/>
+            <w:tabs>
+              <w:tab w:val="left" w:pos="440"/>
+              <w:tab w:val="right" w:leader="dot" w:pos="9062"/>
+            </w:tabs>
+            <w:rPr>
+              <w:noProof/>
+            </w:rPr>
+          </w:pPr>
+          <w:r>
+            <w:fldChar w:fldCharType="begin"/>
+          </w:r>
+          <w:r>
+            <w:instrText xml:space="preserve"> TOC \o "1-3" \h \z \u </w:instrText>
+          </w:r>
+          <w:r>
+            <w:fldChar w:fldCharType="separate"/>
+          </w:r>
+          <w:hyperlink w:anchor="_Toc188622360" w:history="1">
+            <w:r>
+              <w:rPr>
+                <w:rStyle w:val="Lienhypertexte"/>
+                <w:noProof/>
+              </w:rPr>
+              <w:t>1.</w:t>
+            </w:r>
+            <w:r>
+              <w:rPr>
+                <w:noProof/>
+              </w:rPr>
+              <w:tab/>
+            </w:r>
+            <w:r>
+              <w:rPr>
+                <w:rStyle w:val="Lienhypertexte"/>
+                <w:noProof/>
+              </w:rPr>
+              <w:t>Description :</w:t>
+            </w:r>
+            <w:r>
+              <w:rPr>
+                <w:noProof/>
+                <w:webHidden/>
+              </w:rPr>
+              <w:tab/>
+            </w:r>
+            <w:r>
+              <w:rPr>
+                <w:noProof/>
+                <w:webHidden/>
+              </w:rPr>
+              <w:fldChar w:fldCharType="begin"/>
+            </w:r>
+            <w:r>
+              <w:rPr>
+                <w:noProof/>
+                <w:webHidden/>
+              </w:rPr>
+              <w:instrText xml:space="preserve"> PAGEREF _Toc188622360 \h </w:instrText>
+            </w:r>
+            <w:r>
+              <w:rPr>
+                <w:noProof/>
+                <w:webHidden/>
+              </w:rPr>
+            </w:r>
+            <w:r>
+              <w:rPr>
+                <w:noProof/>
+                <w:webHidden/>
+              </w:rPr>
+              <w:fldChar w:fldCharType="separate"/>
+            </w:r>
+            <w:r>
+              <w:rPr>
+                <w:noProof/>
+                <w:webHidden/>
+              </w:rPr>
+              <w:t>2</w:t>
+            </w:r>
+            <w:r>
+              <w:rPr>
+                <w:noProof/>
+                <w:webHidden/>
+              </w:rPr>
+              <w:fldChar w:fldCharType="end"/>
+            </w:r>
+          </w:hyperlink>
+        </w:p>
+        <w:p>
+          <w:pPr>
+            <w:pStyle w:val="TM1"/>
+            <w:tabs>
+              <w:tab w:val="left" w:pos="440"/>
+              <w:tab w:val="right" w:leader="dot" w:pos="9062"/>
+            </w:tabs>
+            <w:rPr>
+              <w:noProof/>
+            </w:rPr>
+          </w:pPr>
+          <w:hyperlink w:anchor="_Toc188622361" w:history="1">
+            <w:r>
+              <w:rPr>
+                <w:rStyle w:val="Lienhypertexte"/>
+                <w:noProof/>
+              </w:rPr>
+              <w:t>2.</w:t>
+            </w:r>
+            <w:r>
+              <w:rPr>
+                <w:noProof/>
+              </w:rPr>
+              <w:tab/>
+            </w:r>
+            <w:r>
+              <w:rPr>
+                <w:rStyle w:val="Lienhypertexte"/>
+                <w:noProof/>
+              </w:rPr>
+              <w:t>Règles du jeu :</w:t>
+            </w:r>
+            <w:r>
+              <w:rPr>
+                <w:noProof/>
+                <w:webHidden/>
+              </w:rPr>
+              <w:tab/>
+            </w:r>
+            <w:r>
+              <w:rPr>
+                <w:noProof/>
+                <w:webHidden/>
+              </w:rPr>
+              <w:fldChar w:fldCharType="begin"/>
+            </w:r>
+            <w:r>
+              <w:rPr>
+                <w:noProof/>
+                <w:webHidden/>
+              </w:rPr>
+              <w:instrText xml:space="preserve"> PAGEREF _Toc188622361 \h </w:instrText>
+            </w:r>
+            <w:r>
+              <w:rPr>
+                <w:noProof/>
+                <w:webHidden/>
+              </w:rPr>
+            </w:r>
+            <w:r>
+              <w:rPr>
+                <w:noProof/>
+                <w:webHidden/>
+              </w:rPr>
+              <w:fldChar w:fldCharType="separate"/>
+            </w:r>
+            <w:r>
+              <w:rPr>
+                <w:noProof/>
+                <w:webHidden/>
+              </w:rPr>
+              <w:t>2</w:t>
+            </w:r>
+            <w:r>
+              <w:rPr>
+                <w:noProof/>
+                <w:webHidden/>
+              </w:rPr>
+              <w:fldChar w:fldCharType="end"/>
+            </w:r>
+          </w:hyperlink>
+        </w:p>
+        <w:p>
+          <w:r>
+            <w:rPr>
+              <w:b/>
+              <w:bCs/>
+              <w:lang w:val="fr-FR"/>
+            </w:rPr>
+            <w:fldChar w:fldCharType="end"/>
+          </w:r>
+        </w:p>
+      </w:sdtContent>
+    </w:sdt>
+    <w:p>
+      <w:r>
+        <w:br w:type="page"/>
+      </w:r>
+    </w:p>
     <w:p/>
+    <w:p>
+      <w:pPr>
+        <w:pStyle w:val="Titre1"/>
+        <w:numPr>
+          <w:ilvl w:val="0"/>
+          <w:numId w:val="8"/>
+        </w:numPr>
+      </w:pPr>
+      <w:bookmarkStart w:id="0" w:name="_Toc188622360"/>
+      <w:r>
+        <w:t>Description :</w:t>
+      </w:r>
+      <w:bookmarkEnd w:id="0"/>
+    </w:p>
+    <w:p>
+      <w:pPr>
+        <w:pStyle w:val="Paragraphedeliste"/>
+        <w:ind w:left="792"/>
+      </w:pPr>
+      <w:r>
+        <w:t>Le jeu Stone Sling est un jeu 2v2 où les joueurs tirent tour par tour un projectile en direction de l’adversaire. Le but du jeu est de toucher le joueur adverse 3 fois pour gagner, il y a aussi un système de points, et une tour devant chaque joueur pour les protéger. Toucher une tour aura pour conséquence de détruire petit à petit cette dernière et donne des points.</w:t>
+      </w:r>
+    </w:p>
+    <w:p>
+      <w:pPr>
+        <w:pStyle w:val="Titre1"/>
+        <w:numPr>
+          <w:ilvl w:val="0"/>
+          <w:numId w:val="8"/>
+        </w:numPr>
+      </w:pPr>
+      <w:bookmarkStart w:id="1" w:name="_Toc188622361"/>
+      <w:r>
+        <w:t>Règles du jeu :</w:t>
+      </w:r>
+      <w:bookmarkEnd w:id="1"/>
+    </w:p>
+    <w:p>
+      <w:pPr>
+        <w:pStyle w:val="Paragraphedeliste"/>
+        <w:ind w:left="792"/>
+      </w:pPr>
+      <w:r>
+        <w:t xml:space="preserve">Si un projectile touche </w:t>
+      </w:r>
+      <w:r>
+        <w:t>la</w:t>
+      </w:r>
+      <w:r>
+        <w:t xml:space="preserve"> tour</w:t>
+      </w:r>
+      <w:r>
+        <w:t xml:space="preserve"> adverse</w:t>
+      </w:r>
+      <w:r>
+        <w:t>, celle-ci s’abime et diminue en taille</w:t>
+      </w:r>
+      <w:r>
+        <w:t>, et accorde des points au joueur. Si un joueur touche ça propre tour, celle-ci s'abime de la même façon, mais lui fera perdre des points.</w:t>
+      </w:r>
+    </w:p>
+    <w:p>
+      <w:pPr>
+        <w:pStyle w:val="Paragraphedeliste"/>
+        <w:ind w:left="792"/>
+      </w:pPr>
+    </w:p>
+    <w:p>
+      <w:pPr>
+        <w:pStyle w:val="Paragraphedeliste"/>
+        <w:ind w:left="792"/>
+      </w:pPr>
+      <w:r>
+        <w:t>Si un projectile touche un joueur, celui-ci perd un de ces 3 points vies (HP). Toucher un joueur accorde aussi des points.</w:t>
+      </w:r>
+    </w:p>
+    <w:p>
+      <w:pPr>
+        <w:pStyle w:val="Titre1"/>
+        <w:numPr>
+          <w:ilvl w:val="0"/>
+          <w:numId w:val="8"/>
+        </w:numPr>
+      </w:pPr>
+      <w:r>
+        <w:t>Déroulement du jeu :</w:t>
+      </w:r>
+    </w:p>
+    <w:p>
+      <w:pPr>
+        <w:pStyle w:val="Paragraphedeliste"/>
+        <w:ind w:left="792"/>
+      </w:pPr>
+      <w:r>
+        <w:t>Chaque joueur joue tour à tour. Lors de son tour le joueur choisit d’abord un angle de tir en s’aidant des points de visée à l’écran, ensuite, choisit la force de tir en s’aidant sur une barre de chargement (plus la barre et chargée plus le tir va droit).</w:t>
+      </w:r>
+    </w:p>
+    <w:p>
+      <w:pPr>
+        <w:pStyle w:val="Paragraphedeliste"/>
+        <w:ind w:left="792"/>
+      </w:pPr>
+    </w:p>
+    <w:p>
+      <w:pPr>
+        <w:pStyle w:val="Paragraphedeliste"/>
+        <w:ind w:left="792"/>
+      </w:pPr>
+      <w:r>
+        <w:t>Quand un joueur arrive à court de vies la partie se termine et le joueur adverse a gagné.</w:t>
+      </w:r>
+    </w:p>
+    <w:p>
+      <w:pPr>
+        <w:pStyle w:val="Paragraphedeliste"/>
+        <w:ind w:left="792"/>
+        <w:rPr>
+          <w:color w:val="767171" w:themeColor="background2" w:themeShade="80"/>
+        </w:rPr>
+      </w:pPr>
+      <w:r>
+        <w:rPr>
+          <w:color w:val="767171" w:themeColor="background2" w:themeShade="80"/>
+        </w:rPr>
+        <w:t>Utilité des points ?</w:t>
+      </w:r>
+    </w:p>
+    <w:p>
+      <w:pPr>
+        <w:pStyle w:val="Paragraphedeliste"/>
+        <w:rPr>
+          <w:color w:val="767171" w:themeColor="background2" w:themeShade="80"/>
+        </w:rPr>
+      </w:pPr>
+    </w:p>
+    <w:p>
+      <w:pPr>
+        <w:pStyle w:val="Titre1"/>
+        <w:numPr>
+          <w:ilvl w:val="0"/>
+          <w:numId w:val="8"/>
+        </w:numPr>
+      </w:pPr>
+      <w:r>
+        <w:t>Code :</w:t>
+      </w:r>
+    </w:p>
+    <w:p>
+      <w:pPr>
+        <w:pStyle w:val="Titre2"/>
+        <w:numPr>
+          <w:ilvl w:val="1"/>
+          <w:numId w:val="8"/>
+        </w:numPr>
+      </w:pPr>
+      <w:r>
+        <w:t xml:space="preserve"> Classes :</w:t>
+      </w:r>
+    </w:p>
+    <w:p>
+      <w:pPr>
+        <w:pStyle w:val="Titre3"/>
+        <w:numPr>
+          <w:ilvl w:val="2"/>
+          <w:numId w:val="8"/>
+        </w:numPr>
+      </w:pPr>
+      <w:r>
+        <w:t>Joueurs :</w:t>
+      </w:r>
+    </w:p>
+    <w:p>
+      <w:pPr>
+        <w:pStyle w:val="Paragraphedeliste"/>
+        <w:ind w:left="1728"/>
+      </w:pPr>
+      <w:r>
+        <w:t>Création de la classe avec un string et un SetCursorPosition pour choisir l’emplacement du joueur et l’afficher dans la console, problème : seulement le premier charactère est au bon endroit, le reste est tout à gauche de l’écran. Fix : liste string et boucle for pour afficher chaque ligne une à une en spécifiant à chaque fois la position</w:t>
+      </w:r>
+    </w:p>
+    <w:p>
+      <w:pPr>
+        <w:pStyle w:val="Titre3"/>
+        <w:numPr>
+          <w:ilvl w:val="2"/>
+          <w:numId w:val="8"/>
+        </w:numPr>
+      </w:pPr>
+      <w:r>
+        <w:t>Tours :</w:t>
+      </w:r>
+    </w:p>
+    <w:p>
+      <w:pPr>
+        <w:ind w:left="1416" w:firstLine="285"/>
+      </w:pPr>
+      <w:r>
+        <w:t>Même procéd</w:t>
+      </w:r>
+      <w:r>
+        <w:t>é</w:t>
+      </w:r>
+      <w:r>
+        <w:t xml:space="preserve"> que </w:t>
+      </w:r>
+      <w:r>
+        <w:t>la classe joueurs.</w:t>
+      </w:r>
+    </w:p>
+    <w:p>
+      <w:pPr>
+        <w:pStyle w:val="Titre3"/>
+        <w:numPr>
+          <w:ilvl w:val="2"/>
+          <w:numId w:val="8"/>
+        </w:numPr>
+      </w:pPr>
+      <w:r>
+        <w:t>Projectile :</w:t>
+      </w:r>
+    </w:p>
+    <w:p>
+      <w:pPr>
+        <w:tabs>
+          <w:tab w:val="left" w:pos="1701"/>
+        </w:tabs>
+        <w:ind w:left="1416"/>
+      </w:pPr>
+      <w:r>
+        <w:tab/>
+        <w:t>Même procédé que pour les autres classes.</w:t>
+      </w:r>
+    </w:p>
+    <w:p>
+      <w:pPr>
+        <w:pStyle w:val="Titre3"/>
+        <w:numPr>
+          <w:ilvl w:val="2"/>
+          <w:numId w:val="8"/>
+        </w:numPr>
+      </w:pPr>
+      <w:r>
+        <w:t>AimPoints :</w:t>
+      </w:r>
+    </w:p>
+    <w:p>
+      <w:pPr>
+        <w:tabs>
+          <w:tab w:val="left" w:pos="1701"/>
+        </w:tabs>
+        <w:ind w:left="1416"/>
+      </w:pPr>
+      <w:r>
+        <w:tab/>
+      </w:r>
+      <w:r>
+        <w:t>Même procédé que pour les autres classes.</w:t>
+      </w:r>
+    </w:p>
     <w:sectPr>
       <w:pgSz w:w="11906" w:h="16838"/>
       <w:pgMar w:top="1417" w:right="1417" w:bottom="1417" w:left="1417" w:header="708" w:footer="708" w:gutter="0"/>
@@ -21,6 +515,1332 @@
     </w:sectPr>
   </w:body>
 </w:document>
+</file>
+
+<file path=word/numbering.xml><?xml version="1.0" encoding="utf-8"?>
+<w:numbering xmlns:wpc="http://schemas.microsoft.com/office/word/2010/wordprocessingCanvas" xmlns:cx="http://schemas.microsoft.com/office/drawing/2014/chartex" xmlns:cx1="http://schemas.microsoft.com/office/drawing/2015/9/8/chartex" xmlns:cx2="http://schemas.microsoft.com/office/drawing/2015/10/21/chartex" xmlns:cx3="http://schemas.microsoft.com/office/drawing/2016/5/9/chartex" xmlns:cx4="http://schemas.microsoft.com/office/drawing/2016/5/10/chartex" xmlns:cx5="http://schemas.microsoft.com/office/drawing/2016/5/11/chartex" xmlns:cx6="http://schemas.microsoft.com/office/drawing/2016/5/12/chartex" xmlns:cx7="http://schemas.microsoft.com/office/drawing/2016/5/13/chartex" xmlns:cx8="http://schemas.microsoft.com/office/drawing/2016/5/14/chartex" xmlns:mc="http://schemas.openxmlformats.org/markup-compatibility/2006" xmlns:aink="http://schemas.microsoft.com/office/drawing/2016/ink" xmlns:am3d="http://schemas.microsoft.com/office/drawing/2017/model3d" xmlns:o="urn:schemas-microsoft-com:office:office" xmlns:oel="http://schemas.microsoft.com/office/2019/extlst" xmlns:r="http://schemas.openxmlformats.org/officeDocument/2006/relationships" xmlns:m="http://schemas.openxmlformats.org/officeDocument/2006/math" xmlns:v="urn:schemas-microsoft-com:vml" xmlns:wp14="http://schemas.microsoft.com/office/word/2010/wordprocessingDrawing" xmlns:wp="http://schemas.openxmlformats.org/drawingml/2006/wordprocessingDrawing" xmlns:w10="urn:schemas-microsoft-com:office:word" xmlns:w="http://schemas.openxmlformats.org/wordprocessingml/2006/main" xmlns:w14="http://schemas.microsoft.com/office/word/2010/wordml" xmlns:w15="http://schemas.microsoft.com/office/word/2012/wordml" xmlns:w16cex="http://schemas.microsoft.com/office/word/2018/wordml/cex" xmlns:w16cid="http://schemas.microsoft.com/office/word/2016/wordml/cid" xmlns:w16="http://schemas.microsoft.com/office/word/2018/wordml" xmlns:w16sdtdh="http://schemas.microsoft.com/office/word/2020/wordml/sdtdatahash" xmlns:w16se="http://schemas.microsoft.com/office/word/2015/wordml/symex" xmlns:wpg="http://schemas.microsoft.com/office/word/2010/wordprocessingGroup" xmlns:wpi="http://schemas.microsoft.com/office/word/2010/wordprocessingInk" xmlns:wne="http://schemas.microsoft.com/office/word/2006/wordml" xmlns:wps="http://schemas.microsoft.com/office/word/2010/wordprocessingShape" mc:Ignorable="w14 w15 w16se w16cid w16 w16cex w16sdtdh wp14">
+  <w:abstractNum w:abstractNumId="0" w15:restartNumberingAfterBreak="0">
+    <w:nsid w:val="05BC2FDD"/>
+    <w:multiLevelType w:val="hybridMultilevel"/>
+    <w:tmpl w:val="A574C220"/>
+    <w:lvl w:ilvl="0" w:tplc="100C000F">
+      <w:start w:val="1"/>
+      <w:numFmt w:val="decimal"/>
+      <w:lvlText w:val="%1."/>
+      <w:lvlJc w:val="left"/>
+      <w:pPr>
+        <w:ind w:left="720" w:hanging="360"/>
+      </w:pPr>
+      <w:rPr>
+        <w:rFonts w:hint="default"/>
+      </w:rPr>
+    </w:lvl>
+    <w:lvl w:ilvl="1" w:tplc="100C0019" w:tentative="1">
+      <w:start w:val="1"/>
+      <w:numFmt w:val="lowerLetter"/>
+      <w:lvlText w:val="%2."/>
+      <w:lvlJc w:val="left"/>
+      <w:pPr>
+        <w:ind w:left="1440" w:hanging="360"/>
+      </w:pPr>
+    </w:lvl>
+    <w:lvl w:ilvl="2" w:tplc="100C001B" w:tentative="1">
+      <w:start w:val="1"/>
+      <w:numFmt w:val="lowerRoman"/>
+      <w:lvlText w:val="%3."/>
+      <w:lvlJc w:val="right"/>
+      <w:pPr>
+        <w:ind w:left="2160" w:hanging="180"/>
+      </w:pPr>
+    </w:lvl>
+    <w:lvl w:ilvl="3" w:tplc="100C000F" w:tentative="1">
+      <w:start w:val="1"/>
+      <w:numFmt w:val="decimal"/>
+      <w:lvlText w:val="%4."/>
+      <w:lvlJc w:val="left"/>
+      <w:pPr>
+        <w:ind w:left="2880" w:hanging="360"/>
+      </w:pPr>
+    </w:lvl>
+    <w:lvl w:ilvl="4" w:tplc="100C0019" w:tentative="1">
+      <w:start w:val="1"/>
+      <w:numFmt w:val="lowerLetter"/>
+      <w:lvlText w:val="%5."/>
+      <w:lvlJc w:val="left"/>
+      <w:pPr>
+        <w:ind w:left="3600" w:hanging="360"/>
+      </w:pPr>
+    </w:lvl>
+    <w:lvl w:ilvl="5" w:tplc="100C001B" w:tentative="1">
+      <w:start w:val="1"/>
+      <w:numFmt w:val="lowerRoman"/>
+      <w:lvlText w:val="%6."/>
+      <w:lvlJc w:val="right"/>
+      <w:pPr>
+        <w:ind w:left="4320" w:hanging="180"/>
+      </w:pPr>
+    </w:lvl>
+    <w:lvl w:ilvl="6" w:tplc="100C000F" w:tentative="1">
+      <w:start w:val="1"/>
+      <w:numFmt w:val="decimal"/>
+      <w:lvlText w:val="%7."/>
+      <w:lvlJc w:val="left"/>
+      <w:pPr>
+        <w:ind w:left="5040" w:hanging="360"/>
+      </w:pPr>
+    </w:lvl>
+    <w:lvl w:ilvl="7" w:tplc="100C0019" w:tentative="1">
+      <w:start w:val="1"/>
+      <w:numFmt w:val="lowerLetter"/>
+      <w:lvlText w:val="%8."/>
+      <w:lvlJc w:val="left"/>
+      <w:pPr>
+        <w:ind w:left="5760" w:hanging="360"/>
+      </w:pPr>
+    </w:lvl>
+    <w:lvl w:ilvl="8" w:tplc="100C001B" w:tentative="1">
+      <w:start w:val="1"/>
+      <w:numFmt w:val="lowerRoman"/>
+      <w:lvlText w:val="%9."/>
+      <w:lvlJc w:val="right"/>
+      <w:pPr>
+        <w:ind w:left="6480" w:hanging="180"/>
+      </w:pPr>
+    </w:lvl>
+  </w:abstractNum>
+  <w:abstractNum w:abstractNumId="1" w15:restartNumberingAfterBreak="0">
+    <w:nsid w:val="0E3C4721"/>
+    <w:multiLevelType w:val="multilevel"/>
+    <w:tmpl w:val="100C001F"/>
+    <w:lvl w:ilvl="0">
+      <w:start w:val="1"/>
+      <w:numFmt w:val="decimal"/>
+      <w:lvlText w:val="%1."/>
+      <w:lvlJc w:val="left"/>
+      <w:pPr>
+        <w:ind w:left="360" w:hanging="360"/>
+      </w:pPr>
+    </w:lvl>
+    <w:lvl w:ilvl="1">
+      <w:start w:val="1"/>
+      <w:numFmt w:val="decimal"/>
+      <w:lvlText w:val="%1.%2."/>
+      <w:lvlJc w:val="left"/>
+      <w:pPr>
+        <w:ind w:left="792" w:hanging="432"/>
+      </w:pPr>
+      <w:rPr>
+        <w:rFonts w:hint="default"/>
+      </w:rPr>
+    </w:lvl>
+    <w:lvl w:ilvl="2">
+      <w:start w:val="1"/>
+      <w:numFmt w:val="decimal"/>
+      <w:lvlText w:val="%1.%2.%3."/>
+      <w:lvlJc w:val="left"/>
+      <w:pPr>
+        <w:ind w:left="1224" w:hanging="504"/>
+      </w:pPr>
+    </w:lvl>
+    <w:lvl w:ilvl="3">
+      <w:start w:val="1"/>
+      <w:numFmt w:val="decimal"/>
+      <w:lvlText w:val="%1.%2.%3.%4."/>
+      <w:lvlJc w:val="left"/>
+      <w:pPr>
+        <w:ind w:left="1728" w:hanging="648"/>
+      </w:pPr>
+    </w:lvl>
+    <w:lvl w:ilvl="4">
+      <w:start w:val="1"/>
+      <w:numFmt w:val="decimal"/>
+      <w:lvlText w:val="%1.%2.%3.%4.%5."/>
+      <w:lvlJc w:val="left"/>
+      <w:pPr>
+        <w:ind w:left="2232" w:hanging="792"/>
+      </w:pPr>
+    </w:lvl>
+    <w:lvl w:ilvl="5">
+      <w:start w:val="1"/>
+      <w:numFmt w:val="decimal"/>
+      <w:lvlText w:val="%1.%2.%3.%4.%5.%6."/>
+      <w:lvlJc w:val="left"/>
+      <w:pPr>
+        <w:ind w:left="2736" w:hanging="936"/>
+      </w:pPr>
+    </w:lvl>
+    <w:lvl w:ilvl="6">
+      <w:start w:val="1"/>
+      <w:numFmt w:val="decimal"/>
+      <w:lvlText w:val="%1.%2.%3.%4.%5.%6.%7."/>
+      <w:lvlJc w:val="left"/>
+      <w:pPr>
+        <w:ind w:left="3240" w:hanging="1080"/>
+      </w:pPr>
+    </w:lvl>
+    <w:lvl w:ilvl="7">
+      <w:start w:val="1"/>
+      <w:numFmt w:val="decimal"/>
+      <w:lvlText w:val="%1.%2.%3.%4.%5.%6.%7.%8."/>
+      <w:lvlJc w:val="left"/>
+      <w:pPr>
+        <w:ind w:left="3744" w:hanging="1224"/>
+      </w:pPr>
+    </w:lvl>
+    <w:lvl w:ilvl="8">
+      <w:start w:val="1"/>
+      <w:numFmt w:val="decimal"/>
+      <w:lvlText w:val="%1.%2.%3.%4.%5.%6.%7.%8.%9."/>
+      <w:lvlJc w:val="left"/>
+      <w:pPr>
+        <w:ind w:left="4320" w:hanging="1440"/>
+      </w:pPr>
+    </w:lvl>
+  </w:abstractNum>
+  <w:abstractNum w:abstractNumId="2" w15:restartNumberingAfterBreak="0">
+    <w:nsid w:val="1DF160BA"/>
+    <w:multiLevelType w:val="hybridMultilevel"/>
+    <w:tmpl w:val="D7EE6E80"/>
+    <w:lvl w:ilvl="0" w:tplc="100C0011">
+      <w:start w:val="1"/>
+      <w:numFmt w:val="decimal"/>
+      <w:lvlText w:val="%1)"/>
+      <w:lvlJc w:val="left"/>
+      <w:pPr>
+        <w:ind w:left="720" w:hanging="360"/>
+      </w:pPr>
+      <w:rPr>
+        <w:rFonts w:hint="default"/>
+      </w:rPr>
+    </w:lvl>
+    <w:lvl w:ilvl="1" w:tplc="100C0019" w:tentative="1">
+      <w:start w:val="1"/>
+      <w:numFmt w:val="lowerLetter"/>
+      <w:lvlText w:val="%2."/>
+      <w:lvlJc w:val="left"/>
+      <w:pPr>
+        <w:ind w:left="1440" w:hanging="360"/>
+      </w:pPr>
+    </w:lvl>
+    <w:lvl w:ilvl="2" w:tplc="100C001B" w:tentative="1">
+      <w:start w:val="1"/>
+      <w:numFmt w:val="lowerRoman"/>
+      <w:lvlText w:val="%3."/>
+      <w:lvlJc w:val="right"/>
+      <w:pPr>
+        <w:ind w:left="2160" w:hanging="180"/>
+      </w:pPr>
+    </w:lvl>
+    <w:lvl w:ilvl="3" w:tplc="100C000F" w:tentative="1">
+      <w:start w:val="1"/>
+      <w:numFmt w:val="decimal"/>
+      <w:lvlText w:val="%4."/>
+      <w:lvlJc w:val="left"/>
+      <w:pPr>
+        <w:ind w:left="2880" w:hanging="360"/>
+      </w:pPr>
+    </w:lvl>
+    <w:lvl w:ilvl="4" w:tplc="100C0019" w:tentative="1">
+      <w:start w:val="1"/>
+      <w:numFmt w:val="lowerLetter"/>
+      <w:lvlText w:val="%5."/>
+      <w:lvlJc w:val="left"/>
+      <w:pPr>
+        <w:ind w:left="3600" w:hanging="360"/>
+      </w:pPr>
+    </w:lvl>
+    <w:lvl w:ilvl="5" w:tplc="100C001B" w:tentative="1">
+      <w:start w:val="1"/>
+      <w:numFmt w:val="lowerRoman"/>
+      <w:lvlText w:val="%6."/>
+      <w:lvlJc w:val="right"/>
+      <w:pPr>
+        <w:ind w:left="4320" w:hanging="180"/>
+      </w:pPr>
+    </w:lvl>
+    <w:lvl w:ilvl="6" w:tplc="100C000F" w:tentative="1">
+      <w:start w:val="1"/>
+      <w:numFmt w:val="decimal"/>
+      <w:lvlText w:val="%7."/>
+      <w:lvlJc w:val="left"/>
+      <w:pPr>
+        <w:ind w:left="5040" w:hanging="360"/>
+      </w:pPr>
+    </w:lvl>
+    <w:lvl w:ilvl="7" w:tplc="100C0019" w:tentative="1">
+      <w:start w:val="1"/>
+      <w:numFmt w:val="lowerLetter"/>
+      <w:lvlText w:val="%8."/>
+      <w:lvlJc w:val="left"/>
+      <w:pPr>
+        <w:ind w:left="5760" w:hanging="360"/>
+      </w:pPr>
+    </w:lvl>
+    <w:lvl w:ilvl="8" w:tplc="100C001B" w:tentative="1">
+      <w:start w:val="1"/>
+      <w:numFmt w:val="lowerRoman"/>
+      <w:lvlText w:val="%9."/>
+      <w:lvlJc w:val="right"/>
+      <w:pPr>
+        <w:ind w:left="6480" w:hanging="180"/>
+      </w:pPr>
+    </w:lvl>
+  </w:abstractNum>
+  <w:abstractNum w:abstractNumId="3" w15:restartNumberingAfterBreak="0">
+    <w:nsid w:val="213C26FE"/>
+    <w:multiLevelType w:val="hybridMultilevel"/>
+    <w:tmpl w:val="45146BF6"/>
+    <w:lvl w:ilvl="0" w:tplc="100C0011">
+      <w:start w:val="1"/>
+      <w:numFmt w:val="decimal"/>
+      <w:lvlText w:val="%1)"/>
+      <w:lvlJc w:val="left"/>
+      <w:pPr>
+        <w:ind w:left="720" w:hanging="360"/>
+      </w:pPr>
+    </w:lvl>
+    <w:lvl w:ilvl="1" w:tplc="100C0019" w:tentative="1">
+      <w:start w:val="1"/>
+      <w:numFmt w:val="lowerLetter"/>
+      <w:lvlText w:val="%2."/>
+      <w:lvlJc w:val="left"/>
+      <w:pPr>
+        <w:ind w:left="1440" w:hanging="360"/>
+      </w:pPr>
+    </w:lvl>
+    <w:lvl w:ilvl="2" w:tplc="100C001B" w:tentative="1">
+      <w:start w:val="1"/>
+      <w:numFmt w:val="lowerRoman"/>
+      <w:lvlText w:val="%3."/>
+      <w:lvlJc w:val="right"/>
+      <w:pPr>
+        <w:ind w:left="2160" w:hanging="180"/>
+      </w:pPr>
+    </w:lvl>
+    <w:lvl w:ilvl="3" w:tplc="100C000F" w:tentative="1">
+      <w:start w:val="1"/>
+      <w:numFmt w:val="decimal"/>
+      <w:lvlText w:val="%4."/>
+      <w:lvlJc w:val="left"/>
+      <w:pPr>
+        <w:ind w:left="2880" w:hanging="360"/>
+      </w:pPr>
+    </w:lvl>
+    <w:lvl w:ilvl="4" w:tplc="100C0019" w:tentative="1">
+      <w:start w:val="1"/>
+      <w:numFmt w:val="lowerLetter"/>
+      <w:lvlText w:val="%5."/>
+      <w:lvlJc w:val="left"/>
+      <w:pPr>
+        <w:ind w:left="3600" w:hanging="360"/>
+      </w:pPr>
+    </w:lvl>
+    <w:lvl w:ilvl="5" w:tplc="100C001B" w:tentative="1">
+      <w:start w:val="1"/>
+      <w:numFmt w:val="lowerRoman"/>
+      <w:lvlText w:val="%6."/>
+      <w:lvlJc w:val="right"/>
+      <w:pPr>
+        <w:ind w:left="4320" w:hanging="180"/>
+      </w:pPr>
+    </w:lvl>
+    <w:lvl w:ilvl="6" w:tplc="100C000F" w:tentative="1">
+      <w:start w:val="1"/>
+      <w:numFmt w:val="decimal"/>
+      <w:lvlText w:val="%7."/>
+      <w:lvlJc w:val="left"/>
+      <w:pPr>
+        <w:ind w:left="5040" w:hanging="360"/>
+      </w:pPr>
+    </w:lvl>
+    <w:lvl w:ilvl="7" w:tplc="100C0019" w:tentative="1">
+      <w:start w:val="1"/>
+      <w:numFmt w:val="lowerLetter"/>
+      <w:lvlText w:val="%8."/>
+      <w:lvlJc w:val="left"/>
+      <w:pPr>
+        <w:ind w:left="5760" w:hanging="360"/>
+      </w:pPr>
+    </w:lvl>
+    <w:lvl w:ilvl="8" w:tplc="100C001B" w:tentative="1">
+      <w:start w:val="1"/>
+      <w:numFmt w:val="lowerRoman"/>
+      <w:lvlText w:val="%9."/>
+      <w:lvlJc w:val="right"/>
+      <w:pPr>
+        <w:ind w:left="6480" w:hanging="180"/>
+      </w:pPr>
+    </w:lvl>
+  </w:abstractNum>
+  <w:abstractNum w:abstractNumId="4" w15:restartNumberingAfterBreak="0">
+    <w:nsid w:val="23B80503"/>
+    <w:multiLevelType w:val="hybridMultilevel"/>
+    <w:tmpl w:val="EC74D5F0"/>
+    <w:lvl w:ilvl="0" w:tplc="100C0001">
+      <w:start w:val="1"/>
+      <w:numFmt w:val="bullet"/>
+      <w:lvlText w:val=""/>
+      <w:lvlJc w:val="left"/>
+      <w:pPr>
+        <w:ind w:left="1944" w:hanging="360"/>
+      </w:pPr>
+      <w:rPr>
+        <w:rFonts w:ascii="Symbol" w:hAnsi="Symbol" w:hint="default"/>
+      </w:rPr>
+    </w:lvl>
+    <w:lvl w:ilvl="1" w:tplc="100C0003" w:tentative="1">
+      <w:start w:val="1"/>
+      <w:numFmt w:val="bullet"/>
+      <w:lvlText w:val="o"/>
+      <w:lvlJc w:val="left"/>
+      <w:pPr>
+        <w:ind w:left="2664" w:hanging="360"/>
+      </w:pPr>
+      <w:rPr>
+        <w:rFonts w:ascii="Courier New" w:hAnsi="Courier New" w:cs="Courier New" w:hint="default"/>
+      </w:rPr>
+    </w:lvl>
+    <w:lvl w:ilvl="2" w:tplc="100C0005" w:tentative="1">
+      <w:start w:val="1"/>
+      <w:numFmt w:val="bullet"/>
+      <w:lvlText w:val=""/>
+      <w:lvlJc w:val="left"/>
+      <w:pPr>
+        <w:ind w:left="3384" w:hanging="360"/>
+      </w:pPr>
+      <w:rPr>
+        <w:rFonts w:ascii="Wingdings" w:hAnsi="Wingdings" w:hint="default"/>
+      </w:rPr>
+    </w:lvl>
+    <w:lvl w:ilvl="3" w:tplc="100C0001" w:tentative="1">
+      <w:start w:val="1"/>
+      <w:numFmt w:val="bullet"/>
+      <w:lvlText w:val=""/>
+      <w:lvlJc w:val="left"/>
+      <w:pPr>
+        <w:ind w:left="4104" w:hanging="360"/>
+      </w:pPr>
+      <w:rPr>
+        <w:rFonts w:ascii="Symbol" w:hAnsi="Symbol" w:hint="default"/>
+      </w:rPr>
+    </w:lvl>
+    <w:lvl w:ilvl="4" w:tplc="100C0003" w:tentative="1">
+      <w:start w:val="1"/>
+      <w:numFmt w:val="bullet"/>
+      <w:lvlText w:val="o"/>
+      <w:lvlJc w:val="left"/>
+      <w:pPr>
+        <w:ind w:left="4824" w:hanging="360"/>
+      </w:pPr>
+      <w:rPr>
+        <w:rFonts w:ascii="Courier New" w:hAnsi="Courier New" w:cs="Courier New" w:hint="default"/>
+      </w:rPr>
+    </w:lvl>
+    <w:lvl w:ilvl="5" w:tplc="100C0005" w:tentative="1">
+      <w:start w:val="1"/>
+      <w:numFmt w:val="bullet"/>
+      <w:lvlText w:val=""/>
+      <w:lvlJc w:val="left"/>
+      <w:pPr>
+        <w:ind w:left="5544" w:hanging="360"/>
+      </w:pPr>
+      <w:rPr>
+        <w:rFonts w:ascii="Wingdings" w:hAnsi="Wingdings" w:hint="default"/>
+      </w:rPr>
+    </w:lvl>
+    <w:lvl w:ilvl="6" w:tplc="100C0001" w:tentative="1">
+      <w:start w:val="1"/>
+      <w:numFmt w:val="bullet"/>
+      <w:lvlText w:val=""/>
+      <w:lvlJc w:val="left"/>
+      <w:pPr>
+        <w:ind w:left="6264" w:hanging="360"/>
+      </w:pPr>
+      <w:rPr>
+        <w:rFonts w:ascii="Symbol" w:hAnsi="Symbol" w:hint="default"/>
+      </w:rPr>
+    </w:lvl>
+    <w:lvl w:ilvl="7" w:tplc="100C0003" w:tentative="1">
+      <w:start w:val="1"/>
+      <w:numFmt w:val="bullet"/>
+      <w:lvlText w:val="o"/>
+      <w:lvlJc w:val="left"/>
+      <w:pPr>
+        <w:ind w:left="6984" w:hanging="360"/>
+      </w:pPr>
+      <w:rPr>
+        <w:rFonts w:ascii="Courier New" w:hAnsi="Courier New" w:cs="Courier New" w:hint="default"/>
+      </w:rPr>
+    </w:lvl>
+    <w:lvl w:ilvl="8" w:tplc="100C0005" w:tentative="1">
+      <w:start w:val="1"/>
+      <w:numFmt w:val="bullet"/>
+      <w:lvlText w:val=""/>
+      <w:lvlJc w:val="left"/>
+      <w:pPr>
+        <w:ind w:left="7704" w:hanging="360"/>
+      </w:pPr>
+      <w:rPr>
+        <w:rFonts w:ascii="Wingdings" w:hAnsi="Wingdings" w:hint="default"/>
+      </w:rPr>
+    </w:lvl>
+  </w:abstractNum>
+  <w:abstractNum w:abstractNumId="5" w15:restartNumberingAfterBreak="0">
+    <w:nsid w:val="2C3D4DC1"/>
+    <w:multiLevelType w:val="hybridMultilevel"/>
+    <w:tmpl w:val="44B08918"/>
+    <w:lvl w:ilvl="0" w:tplc="100C000F">
+      <w:start w:val="1"/>
+      <w:numFmt w:val="decimal"/>
+      <w:lvlText w:val="%1."/>
+      <w:lvlJc w:val="left"/>
+      <w:pPr>
+        <w:ind w:left="720" w:hanging="360"/>
+      </w:pPr>
+      <w:rPr>
+        <w:rFonts w:hint="default"/>
+      </w:rPr>
+    </w:lvl>
+    <w:lvl w:ilvl="1" w:tplc="100C0019" w:tentative="1">
+      <w:start w:val="1"/>
+      <w:numFmt w:val="lowerLetter"/>
+      <w:lvlText w:val="%2."/>
+      <w:lvlJc w:val="left"/>
+      <w:pPr>
+        <w:ind w:left="1440" w:hanging="360"/>
+      </w:pPr>
+    </w:lvl>
+    <w:lvl w:ilvl="2" w:tplc="100C001B" w:tentative="1">
+      <w:start w:val="1"/>
+      <w:numFmt w:val="lowerRoman"/>
+      <w:lvlText w:val="%3."/>
+      <w:lvlJc w:val="right"/>
+      <w:pPr>
+        <w:ind w:left="2160" w:hanging="180"/>
+      </w:pPr>
+    </w:lvl>
+    <w:lvl w:ilvl="3" w:tplc="100C000F" w:tentative="1">
+      <w:start w:val="1"/>
+      <w:numFmt w:val="decimal"/>
+      <w:lvlText w:val="%4."/>
+      <w:lvlJc w:val="left"/>
+      <w:pPr>
+        <w:ind w:left="2880" w:hanging="360"/>
+      </w:pPr>
+    </w:lvl>
+    <w:lvl w:ilvl="4" w:tplc="100C0019" w:tentative="1">
+      <w:start w:val="1"/>
+      <w:numFmt w:val="lowerLetter"/>
+      <w:lvlText w:val="%5."/>
+      <w:lvlJc w:val="left"/>
+      <w:pPr>
+        <w:ind w:left="3600" w:hanging="360"/>
+      </w:pPr>
+    </w:lvl>
+    <w:lvl w:ilvl="5" w:tplc="100C001B" w:tentative="1">
+      <w:start w:val="1"/>
+      <w:numFmt w:val="lowerRoman"/>
+      <w:lvlText w:val="%6."/>
+      <w:lvlJc w:val="right"/>
+      <w:pPr>
+        <w:ind w:left="4320" w:hanging="180"/>
+      </w:pPr>
+    </w:lvl>
+    <w:lvl w:ilvl="6" w:tplc="100C000F" w:tentative="1">
+      <w:start w:val="1"/>
+      <w:numFmt w:val="decimal"/>
+      <w:lvlText w:val="%7."/>
+      <w:lvlJc w:val="left"/>
+      <w:pPr>
+        <w:ind w:left="5040" w:hanging="360"/>
+      </w:pPr>
+    </w:lvl>
+    <w:lvl w:ilvl="7" w:tplc="100C0019" w:tentative="1">
+      <w:start w:val="1"/>
+      <w:numFmt w:val="lowerLetter"/>
+      <w:lvlText w:val="%8."/>
+      <w:lvlJc w:val="left"/>
+      <w:pPr>
+        <w:ind w:left="5760" w:hanging="360"/>
+      </w:pPr>
+    </w:lvl>
+    <w:lvl w:ilvl="8" w:tplc="100C001B" w:tentative="1">
+      <w:start w:val="1"/>
+      <w:numFmt w:val="lowerRoman"/>
+      <w:lvlText w:val="%9."/>
+      <w:lvlJc w:val="right"/>
+      <w:pPr>
+        <w:ind w:left="6480" w:hanging="180"/>
+      </w:pPr>
+    </w:lvl>
+  </w:abstractNum>
+  <w:abstractNum w:abstractNumId="6" w15:restartNumberingAfterBreak="0">
+    <w:nsid w:val="37F60866"/>
+    <w:multiLevelType w:val="hybridMultilevel"/>
+    <w:tmpl w:val="CAB6407C"/>
+    <w:lvl w:ilvl="0" w:tplc="100C0001">
+      <w:start w:val="1"/>
+      <w:numFmt w:val="bullet"/>
+      <w:lvlText w:val=""/>
+      <w:lvlJc w:val="left"/>
+      <w:pPr>
+        <w:ind w:left="1776" w:hanging="360"/>
+      </w:pPr>
+      <w:rPr>
+        <w:rFonts w:ascii="Symbol" w:hAnsi="Symbol" w:hint="default"/>
+      </w:rPr>
+    </w:lvl>
+    <w:lvl w:ilvl="1" w:tplc="100C0003" w:tentative="1">
+      <w:start w:val="1"/>
+      <w:numFmt w:val="bullet"/>
+      <w:lvlText w:val="o"/>
+      <w:lvlJc w:val="left"/>
+      <w:pPr>
+        <w:ind w:left="2496" w:hanging="360"/>
+      </w:pPr>
+      <w:rPr>
+        <w:rFonts w:ascii="Courier New" w:hAnsi="Courier New" w:cs="Courier New" w:hint="default"/>
+      </w:rPr>
+    </w:lvl>
+    <w:lvl w:ilvl="2" w:tplc="100C0005" w:tentative="1">
+      <w:start w:val="1"/>
+      <w:numFmt w:val="bullet"/>
+      <w:lvlText w:val=""/>
+      <w:lvlJc w:val="left"/>
+      <w:pPr>
+        <w:ind w:left="3216" w:hanging="360"/>
+      </w:pPr>
+      <w:rPr>
+        <w:rFonts w:ascii="Wingdings" w:hAnsi="Wingdings" w:hint="default"/>
+      </w:rPr>
+    </w:lvl>
+    <w:lvl w:ilvl="3" w:tplc="100C0001" w:tentative="1">
+      <w:start w:val="1"/>
+      <w:numFmt w:val="bullet"/>
+      <w:lvlText w:val=""/>
+      <w:lvlJc w:val="left"/>
+      <w:pPr>
+        <w:ind w:left="3936" w:hanging="360"/>
+      </w:pPr>
+      <w:rPr>
+        <w:rFonts w:ascii="Symbol" w:hAnsi="Symbol" w:hint="default"/>
+      </w:rPr>
+    </w:lvl>
+    <w:lvl w:ilvl="4" w:tplc="100C0003" w:tentative="1">
+      <w:start w:val="1"/>
+      <w:numFmt w:val="bullet"/>
+      <w:lvlText w:val="o"/>
+      <w:lvlJc w:val="left"/>
+      <w:pPr>
+        <w:ind w:left="4656" w:hanging="360"/>
+      </w:pPr>
+      <w:rPr>
+        <w:rFonts w:ascii="Courier New" w:hAnsi="Courier New" w:cs="Courier New" w:hint="default"/>
+      </w:rPr>
+    </w:lvl>
+    <w:lvl w:ilvl="5" w:tplc="100C0005" w:tentative="1">
+      <w:start w:val="1"/>
+      <w:numFmt w:val="bullet"/>
+      <w:lvlText w:val=""/>
+      <w:lvlJc w:val="left"/>
+      <w:pPr>
+        <w:ind w:left="5376" w:hanging="360"/>
+      </w:pPr>
+      <w:rPr>
+        <w:rFonts w:ascii="Wingdings" w:hAnsi="Wingdings" w:hint="default"/>
+      </w:rPr>
+    </w:lvl>
+    <w:lvl w:ilvl="6" w:tplc="100C0001" w:tentative="1">
+      <w:start w:val="1"/>
+      <w:numFmt w:val="bullet"/>
+      <w:lvlText w:val=""/>
+      <w:lvlJc w:val="left"/>
+      <w:pPr>
+        <w:ind w:left="6096" w:hanging="360"/>
+      </w:pPr>
+      <w:rPr>
+        <w:rFonts w:ascii="Symbol" w:hAnsi="Symbol" w:hint="default"/>
+      </w:rPr>
+    </w:lvl>
+    <w:lvl w:ilvl="7" w:tplc="100C0003" w:tentative="1">
+      <w:start w:val="1"/>
+      <w:numFmt w:val="bullet"/>
+      <w:lvlText w:val="o"/>
+      <w:lvlJc w:val="left"/>
+      <w:pPr>
+        <w:ind w:left="6816" w:hanging="360"/>
+      </w:pPr>
+      <w:rPr>
+        <w:rFonts w:ascii="Courier New" w:hAnsi="Courier New" w:cs="Courier New" w:hint="default"/>
+      </w:rPr>
+    </w:lvl>
+    <w:lvl w:ilvl="8" w:tplc="100C0005" w:tentative="1">
+      <w:start w:val="1"/>
+      <w:numFmt w:val="bullet"/>
+      <w:lvlText w:val=""/>
+      <w:lvlJc w:val="left"/>
+      <w:pPr>
+        <w:ind w:left="7536" w:hanging="360"/>
+      </w:pPr>
+      <w:rPr>
+        <w:rFonts w:ascii="Wingdings" w:hAnsi="Wingdings" w:hint="default"/>
+      </w:rPr>
+    </w:lvl>
+  </w:abstractNum>
+  <w:abstractNum w:abstractNumId="7" w15:restartNumberingAfterBreak="0">
+    <w:nsid w:val="41B1598D"/>
+    <w:multiLevelType w:val="multilevel"/>
+    <w:tmpl w:val="100C001F"/>
+    <w:lvl w:ilvl="0">
+      <w:start w:val="1"/>
+      <w:numFmt w:val="decimal"/>
+      <w:lvlText w:val="%1."/>
+      <w:lvlJc w:val="left"/>
+      <w:pPr>
+        <w:ind w:left="360" w:hanging="360"/>
+      </w:pPr>
+    </w:lvl>
+    <w:lvl w:ilvl="1">
+      <w:start w:val="1"/>
+      <w:numFmt w:val="decimal"/>
+      <w:lvlText w:val="%1.%2."/>
+      <w:lvlJc w:val="left"/>
+      <w:pPr>
+        <w:ind w:left="792" w:hanging="432"/>
+      </w:pPr>
+    </w:lvl>
+    <w:lvl w:ilvl="2">
+      <w:start w:val="1"/>
+      <w:numFmt w:val="decimal"/>
+      <w:lvlText w:val="%1.%2.%3."/>
+      <w:lvlJc w:val="left"/>
+      <w:pPr>
+        <w:ind w:left="1224" w:hanging="504"/>
+      </w:pPr>
+    </w:lvl>
+    <w:lvl w:ilvl="3">
+      <w:start w:val="1"/>
+      <w:numFmt w:val="decimal"/>
+      <w:lvlText w:val="%1.%2.%3.%4."/>
+      <w:lvlJc w:val="left"/>
+      <w:pPr>
+        <w:ind w:left="1728" w:hanging="648"/>
+      </w:pPr>
+    </w:lvl>
+    <w:lvl w:ilvl="4">
+      <w:start w:val="1"/>
+      <w:numFmt w:val="decimal"/>
+      <w:lvlText w:val="%1.%2.%3.%4.%5."/>
+      <w:lvlJc w:val="left"/>
+      <w:pPr>
+        <w:ind w:left="2232" w:hanging="792"/>
+      </w:pPr>
+    </w:lvl>
+    <w:lvl w:ilvl="5">
+      <w:start w:val="1"/>
+      <w:numFmt w:val="decimal"/>
+      <w:lvlText w:val="%1.%2.%3.%4.%5.%6."/>
+      <w:lvlJc w:val="left"/>
+      <w:pPr>
+        <w:ind w:left="2736" w:hanging="936"/>
+      </w:pPr>
+    </w:lvl>
+    <w:lvl w:ilvl="6">
+      <w:start w:val="1"/>
+      <w:numFmt w:val="decimal"/>
+      <w:lvlText w:val="%1.%2.%3.%4.%5.%6.%7."/>
+      <w:lvlJc w:val="left"/>
+      <w:pPr>
+        <w:ind w:left="3240" w:hanging="1080"/>
+      </w:pPr>
+    </w:lvl>
+    <w:lvl w:ilvl="7">
+      <w:start w:val="1"/>
+      <w:numFmt w:val="decimal"/>
+      <w:lvlText w:val="%1.%2.%3.%4.%5.%6.%7.%8."/>
+      <w:lvlJc w:val="left"/>
+      <w:pPr>
+        <w:ind w:left="3744" w:hanging="1224"/>
+      </w:pPr>
+    </w:lvl>
+    <w:lvl w:ilvl="8">
+      <w:start w:val="1"/>
+      <w:numFmt w:val="decimal"/>
+      <w:lvlText w:val="%1.%2.%3.%4.%5.%6.%7.%8.%9."/>
+      <w:lvlJc w:val="left"/>
+      <w:pPr>
+        <w:ind w:left="4320" w:hanging="1440"/>
+      </w:pPr>
+    </w:lvl>
+  </w:abstractNum>
+  <w:abstractNum w:abstractNumId="8" w15:restartNumberingAfterBreak="0">
+    <w:nsid w:val="4D2F4181"/>
+    <w:multiLevelType w:val="multilevel"/>
+    <w:tmpl w:val="100C001F"/>
+    <w:lvl w:ilvl="0">
+      <w:start w:val="1"/>
+      <w:numFmt w:val="decimal"/>
+      <w:lvlText w:val="%1."/>
+      <w:lvlJc w:val="left"/>
+      <w:pPr>
+        <w:ind w:left="360" w:hanging="360"/>
+      </w:pPr>
+    </w:lvl>
+    <w:lvl w:ilvl="1">
+      <w:start w:val="1"/>
+      <w:numFmt w:val="decimal"/>
+      <w:lvlText w:val="%1.%2."/>
+      <w:lvlJc w:val="left"/>
+      <w:pPr>
+        <w:ind w:left="792" w:hanging="432"/>
+      </w:pPr>
+      <w:rPr>
+        <w:rFonts w:hint="default"/>
+      </w:rPr>
+    </w:lvl>
+    <w:lvl w:ilvl="2">
+      <w:start w:val="1"/>
+      <w:numFmt w:val="decimal"/>
+      <w:lvlText w:val="%1.%2.%3."/>
+      <w:lvlJc w:val="left"/>
+      <w:pPr>
+        <w:ind w:left="1224" w:hanging="504"/>
+      </w:pPr>
+    </w:lvl>
+    <w:lvl w:ilvl="3">
+      <w:start w:val="1"/>
+      <w:numFmt w:val="decimal"/>
+      <w:lvlText w:val="%1.%2.%3.%4."/>
+      <w:lvlJc w:val="left"/>
+      <w:pPr>
+        <w:ind w:left="1728" w:hanging="648"/>
+      </w:pPr>
+    </w:lvl>
+    <w:lvl w:ilvl="4">
+      <w:start w:val="1"/>
+      <w:numFmt w:val="decimal"/>
+      <w:lvlText w:val="%1.%2.%3.%4.%5."/>
+      <w:lvlJc w:val="left"/>
+      <w:pPr>
+        <w:ind w:left="2232" w:hanging="792"/>
+      </w:pPr>
+    </w:lvl>
+    <w:lvl w:ilvl="5">
+      <w:start w:val="1"/>
+      <w:numFmt w:val="decimal"/>
+      <w:lvlText w:val="%1.%2.%3.%4.%5.%6."/>
+      <w:lvlJc w:val="left"/>
+      <w:pPr>
+        <w:ind w:left="2736" w:hanging="936"/>
+      </w:pPr>
+    </w:lvl>
+    <w:lvl w:ilvl="6">
+      <w:start w:val="1"/>
+      <w:numFmt w:val="decimal"/>
+      <w:lvlText w:val="%1.%2.%3.%4.%5.%6.%7."/>
+      <w:lvlJc w:val="left"/>
+      <w:pPr>
+        <w:ind w:left="3240" w:hanging="1080"/>
+      </w:pPr>
+    </w:lvl>
+    <w:lvl w:ilvl="7">
+      <w:start w:val="1"/>
+      <w:numFmt w:val="decimal"/>
+      <w:lvlText w:val="%1.%2.%3.%4.%5.%6.%7.%8."/>
+      <w:lvlJc w:val="left"/>
+      <w:pPr>
+        <w:ind w:left="3744" w:hanging="1224"/>
+      </w:pPr>
+    </w:lvl>
+    <w:lvl w:ilvl="8">
+      <w:start w:val="1"/>
+      <w:numFmt w:val="decimal"/>
+      <w:lvlText w:val="%1.%2.%3.%4.%5.%6.%7.%8.%9."/>
+      <w:lvlJc w:val="left"/>
+      <w:pPr>
+        <w:ind w:left="4320" w:hanging="1440"/>
+      </w:pPr>
+    </w:lvl>
+  </w:abstractNum>
+  <w:abstractNum w:abstractNumId="9" w15:restartNumberingAfterBreak="0">
+    <w:nsid w:val="68CA5BC1"/>
+    <w:multiLevelType w:val="multilevel"/>
+    <w:tmpl w:val="100C001F"/>
+    <w:lvl w:ilvl="0">
+      <w:start w:val="1"/>
+      <w:numFmt w:val="decimal"/>
+      <w:lvlText w:val="%1."/>
+      <w:lvlJc w:val="left"/>
+      <w:pPr>
+        <w:ind w:left="360" w:hanging="360"/>
+      </w:pPr>
+    </w:lvl>
+    <w:lvl w:ilvl="1">
+      <w:start w:val="1"/>
+      <w:numFmt w:val="decimal"/>
+      <w:lvlText w:val="%1.%2."/>
+      <w:lvlJc w:val="left"/>
+      <w:pPr>
+        <w:ind w:left="792" w:hanging="432"/>
+      </w:pPr>
+    </w:lvl>
+    <w:lvl w:ilvl="2">
+      <w:start w:val="1"/>
+      <w:numFmt w:val="decimal"/>
+      <w:lvlText w:val="%1.%2.%3."/>
+      <w:lvlJc w:val="left"/>
+      <w:pPr>
+        <w:ind w:left="1224" w:hanging="504"/>
+      </w:pPr>
+    </w:lvl>
+    <w:lvl w:ilvl="3">
+      <w:start w:val="1"/>
+      <w:numFmt w:val="decimal"/>
+      <w:lvlText w:val="%1.%2.%3.%4."/>
+      <w:lvlJc w:val="left"/>
+      <w:pPr>
+        <w:ind w:left="1728" w:hanging="648"/>
+      </w:pPr>
+    </w:lvl>
+    <w:lvl w:ilvl="4">
+      <w:start w:val="1"/>
+      <w:numFmt w:val="decimal"/>
+      <w:lvlText w:val="%1.%2.%3.%4.%5."/>
+      <w:lvlJc w:val="left"/>
+      <w:pPr>
+        <w:ind w:left="2232" w:hanging="792"/>
+      </w:pPr>
+    </w:lvl>
+    <w:lvl w:ilvl="5">
+      <w:start w:val="1"/>
+      <w:numFmt w:val="decimal"/>
+      <w:lvlText w:val="%1.%2.%3.%4.%5.%6."/>
+      <w:lvlJc w:val="left"/>
+      <w:pPr>
+        <w:ind w:left="2736" w:hanging="936"/>
+      </w:pPr>
+    </w:lvl>
+    <w:lvl w:ilvl="6">
+      <w:start w:val="1"/>
+      <w:numFmt w:val="decimal"/>
+      <w:lvlText w:val="%1.%2.%3.%4.%5.%6.%7."/>
+      <w:lvlJc w:val="left"/>
+      <w:pPr>
+        <w:ind w:left="3240" w:hanging="1080"/>
+      </w:pPr>
+    </w:lvl>
+    <w:lvl w:ilvl="7">
+      <w:start w:val="1"/>
+      <w:numFmt w:val="decimal"/>
+      <w:lvlText w:val="%1.%2.%3.%4.%5.%6.%7.%8."/>
+      <w:lvlJc w:val="left"/>
+      <w:pPr>
+        <w:ind w:left="3744" w:hanging="1224"/>
+      </w:pPr>
+    </w:lvl>
+    <w:lvl w:ilvl="8">
+      <w:start w:val="1"/>
+      <w:numFmt w:val="decimal"/>
+      <w:lvlText w:val="%1.%2.%3.%4.%5.%6.%7.%8.%9."/>
+      <w:lvlJc w:val="left"/>
+      <w:pPr>
+        <w:ind w:left="4320" w:hanging="1440"/>
+      </w:pPr>
+    </w:lvl>
+  </w:abstractNum>
+  <w:abstractNum w:abstractNumId="10" w15:restartNumberingAfterBreak="0">
+    <w:nsid w:val="6B6D735F"/>
+    <w:multiLevelType w:val="multilevel"/>
+    <w:tmpl w:val="100C001F"/>
+    <w:lvl w:ilvl="0">
+      <w:start w:val="1"/>
+      <w:numFmt w:val="decimal"/>
+      <w:lvlText w:val="%1."/>
+      <w:lvlJc w:val="left"/>
+      <w:pPr>
+        <w:ind w:left="360" w:hanging="360"/>
+      </w:pPr>
+    </w:lvl>
+    <w:lvl w:ilvl="1">
+      <w:start w:val="1"/>
+      <w:numFmt w:val="decimal"/>
+      <w:lvlText w:val="%1.%2."/>
+      <w:lvlJc w:val="left"/>
+      <w:pPr>
+        <w:ind w:left="792" w:hanging="432"/>
+      </w:pPr>
+    </w:lvl>
+    <w:lvl w:ilvl="2">
+      <w:start w:val="1"/>
+      <w:numFmt w:val="decimal"/>
+      <w:lvlText w:val="%1.%2.%3."/>
+      <w:lvlJc w:val="left"/>
+      <w:pPr>
+        <w:ind w:left="1224" w:hanging="504"/>
+      </w:pPr>
+    </w:lvl>
+    <w:lvl w:ilvl="3">
+      <w:start w:val="1"/>
+      <w:numFmt w:val="decimal"/>
+      <w:lvlText w:val="%1.%2.%3.%4."/>
+      <w:lvlJc w:val="left"/>
+      <w:pPr>
+        <w:ind w:left="1728" w:hanging="648"/>
+      </w:pPr>
+    </w:lvl>
+    <w:lvl w:ilvl="4">
+      <w:start w:val="1"/>
+      <w:numFmt w:val="decimal"/>
+      <w:lvlText w:val="%1.%2.%3.%4.%5."/>
+      <w:lvlJc w:val="left"/>
+      <w:pPr>
+        <w:ind w:left="2232" w:hanging="792"/>
+      </w:pPr>
+    </w:lvl>
+    <w:lvl w:ilvl="5">
+      <w:start w:val="1"/>
+      <w:numFmt w:val="decimal"/>
+      <w:lvlText w:val="%1.%2.%3.%4.%5.%6."/>
+      <w:lvlJc w:val="left"/>
+      <w:pPr>
+        <w:ind w:left="2736" w:hanging="936"/>
+      </w:pPr>
+    </w:lvl>
+    <w:lvl w:ilvl="6">
+      <w:start w:val="1"/>
+      <w:numFmt w:val="decimal"/>
+      <w:lvlText w:val="%1.%2.%3.%4.%5.%6.%7."/>
+      <w:lvlJc w:val="left"/>
+      <w:pPr>
+        <w:ind w:left="3240" w:hanging="1080"/>
+      </w:pPr>
+    </w:lvl>
+    <w:lvl w:ilvl="7">
+      <w:start w:val="1"/>
+      <w:numFmt w:val="decimal"/>
+      <w:lvlText w:val="%1.%2.%3.%4.%5.%6.%7.%8."/>
+      <w:lvlJc w:val="left"/>
+      <w:pPr>
+        <w:ind w:left="3744" w:hanging="1224"/>
+      </w:pPr>
+    </w:lvl>
+    <w:lvl w:ilvl="8">
+      <w:start w:val="1"/>
+      <w:numFmt w:val="decimal"/>
+      <w:lvlText w:val="%1.%2.%3.%4.%5.%6.%7.%8.%9."/>
+      <w:lvlJc w:val="left"/>
+      <w:pPr>
+        <w:ind w:left="4320" w:hanging="1440"/>
+      </w:pPr>
+    </w:lvl>
+  </w:abstractNum>
+  <w:abstractNum w:abstractNumId="11" w15:restartNumberingAfterBreak="0">
+    <w:nsid w:val="70F071C0"/>
+    <w:multiLevelType w:val="hybridMultilevel"/>
+    <w:tmpl w:val="984E8CE6"/>
+    <w:lvl w:ilvl="0" w:tplc="100C0011">
+      <w:start w:val="1"/>
+      <w:numFmt w:val="decimal"/>
+      <w:lvlText w:val="%1)"/>
+      <w:lvlJc w:val="left"/>
+      <w:pPr>
+        <w:ind w:left="720" w:hanging="360"/>
+      </w:pPr>
+      <w:rPr>
+        <w:rFonts w:hint="default"/>
+      </w:rPr>
+    </w:lvl>
+    <w:lvl w:ilvl="1" w:tplc="100C0019" w:tentative="1">
+      <w:start w:val="1"/>
+      <w:numFmt w:val="lowerLetter"/>
+      <w:lvlText w:val="%2."/>
+      <w:lvlJc w:val="left"/>
+      <w:pPr>
+        <w:ind w:left="1440" w:hanging="360"/>
+      </w:pPr>
+    </w:lvl>
+    <w:lvl w:ilvl="2" w:tplc="100C001B" w:tentative="1">
+      <w:start w:val="1"/>
+      <w:numFmt w:val="lowerRoman"/>
+      <w:lvlText w:val="%3."/>
+      <w:lvlJc w:val="right"/>
+      <w:pPr>
+        <w:ind w:left="2160" w:hanging="180"/>
+      </w:pPr>
+    </w:lvl>
+    <w:lvl w:ilvl="3" w:tplc="100C000F" w:tentative="1">
+      <w:start w:val="1"/>
+      <w:numFmt w:val="decimal"/>
+      <w:lvlText w:val="%4."/>
+      <w:lvlJc w:val="left"/>
+      <w:pPr>
+        <w:ind w:left="2880" w:hanging="360"/>
+      </w:pPr>
+    </w:lvl>
+    <w:lvl w:ilvl="4" w:tplc="100C0019" w:tentative="1">
+      <w:start w:val="1"/>
+      <w:numFmt w:val="lowerLetter"/>
+      <w:lvlText w:val="%5."/>
+      <w:lvlJc w:val="left"/>
+      <w:pPr>
+        <w:ind w:left="3600" w:hanging="360"/>
+      </w:pPr>
+    </w:lvl>
+    <w:lvl w:ilvl="5" w:tplc="100C001B" w:tentative="1">
+      <w:start w:val="1"/>
+      <w:numFmt w:val="lowerRoman"/>
+      <w:lvlText w:val="%6."/>
+      <w:lvlJc w:val="right"/>
+      <w:pPr>
+        <w:ind w:left="4320" w:hanging="180"/>
+      </w:pPr>
+    </w:lvl>
+    <w:lvl w:ilvl="6" w:tplc="100C000F" w:tentative="1">
+      <w:start w:val="1"/>
+      <w:numFmt w:val="decimal"/>
+      <w:lvlText w:val="%7."/>
+      <w:lvlJc w:val="left"/>
+      <w:pPr>
+        <w:ind w:left="5040" w:hanging="360"/>
+      </w:pPr>
+    </w:lvl>
+    <w:lvl w:ilvl="7" w:tplc="100C0019" w:tentative="1">
+      <w:start w:val="1"/>
+      <w:numFmt w:val="lowerLetter"/>
+      <w:lvlText w:val="%8."/>
+      <w:lvlJc w:val="left"/>
+      <w:pPr>
+        <w:ind w:left="5760" w:hanging="360"/>
+      </w:pPr>
+    </w:lvl>
+    <w:lvl w:ilvl="8" w:tplc="100C001B" w:tentative="1">
+      <w:start w:val="1"/>
+      <w:numFmt w:val="lowerRoman"/>
+      <w:lvlText w:val="%9."/>
+      <w:lvlJc w:val="right"/>
+      <w:pPr>
+        <w:ind w:left="6480" w:hanging="180"/>
+      </w:pPr>
+    </w:lvl>
+  </w:abstractNum>
+  <w:abstractNum w:abstractNumId="12" w15:restartNumberingAfterBreak="0">
+    <w:nsid w:val="774A1669"/>
+    <w:multiLevelType w:val="hybridMultilevel"/>
+    <w:tmpl w:val="94AAB890"/>
+    <w:lvl w:ilvl="0" w:tplc="45E60DA4">
+      <w:start w:val="1"/>
+      <w:numFmt w:val="decimal"/>
+      <w:lvlText w:val="%1)"/>
+      <w:lvlJc w:val="left"/>
+      <w:pPr>
+        <w:ind w:left="1068" w:hanging="360"/>
+      </w:pPr>
+      <w:rPr>
+        <w:rFonts w:hint="default"/>
+      </w:rPr>
+    </w:lvl>
+    <w:lvl w:ilvl="1" w:tplc="100C0019">
+      <w:start w:val="1"/>
+      <w:numFmt w:val="lowerLetter"/>
+      <w:lvlText w:val="%2."/>
+      <w:lvlJc w:val="left"/>
+      <w:pPr>
+        <w:ind w:left="1788" w:hanging="360"/>
+      </w:pPr>
+    </w:lvl>
+    <w:lvl w:ilvl="2" w:tplc="100C001B" w:tentative="1">
+      <w:start w:val="1"/>
+      <w:numFmt w:val="lowerRoman"/>
+      <w:lvlText w:val="%3."/>
+      <w:lvlJc w:val="right"/>
+      <w:pPr>
+        <w:ind w:left="2508" w:hanging="180"/>
+      </w:pPr>
+    </w:lvl>
+    <w:lvl w:ilvl="3" w:tplc="100C000F" w:tentative="1">
+      <w:start w:val="1"/>
+      <w:numFmt w:val="decimal"/>
+      <w:lvlText w:val="%4."/>
+      <w:lvlJc w:val="left"/>
+      <w:pPr>
+        <w:ind w:left="3228" w:hanging="360"/>
+      </w:pPr>
+    </w:lvl>
+    <w:lvl w:ilvl="4" w:tplc="100C0019" w:tentative="1">
+      <w:start w:val="1"/>
+      <w:numFmt w:val="lowerLetter"/>
+      <w:lvlText w:val="%5."/>
+      <w:lvlJc w:val="left"/>
+      <w:pPr>
+        <w:ind w:left="3948" w:hanging="360"/>
+      </w:pPr>
+    </w:lvl>
+    <w:lvl w:ilvl="5" w:tplc="100C001B" w:tentative="1">
+      <w:start w:val="1"/>
+      <w:numFmt w:val="lowerRoman"/>
+      <w:lvlText w:val="%6."/>
+      <w:lvlJc w:val="right"/>
+      <w:pPr>
+        <w:ind w:left="4668" w:hanging="180"/>
+      </w:pPr>
+    </w:lvl>
+    <w:lvl w:ilvl="6" w:tplc="100C000F" w:tentative="1">
+      <w:start w:val="1"/>
+      <w:numFmt w:val="decimal"/>
+      <w:lvlText w:val="%7."/>
+      <w:lvlJc w:val="left"/>
+      <w:pPr>
+        <w:ind w:left="5388" w:hanging="360"/>
+      </w:pPr>
+    </w:lvl>
+    <w:lvl w:ilvl="7" w:tplc="100C0019" w:tentative="1">
+      <w:start w:val="1"/>
+      <w:numFmt w:val="lowerLetter"/>
+      <w:lvlText w:val="%8."/>
+      <w:lvlJc w:val="left"/>
+      <w:pPr>
+        <w:ind w:left="6108" w:hanging="360"/>
+      </w:pPr>
+    </w:lvl>
+    <w:lvl w:ilvl="8" w:tplc="100C001B" w:tentative="1">
+      <w:start w:val="1"/>
+      <w:numFmt w:val="lowerRoman"/>
+      <w:lvlText w:val="%9."/>
+      <w:lvlJc w:val="right"/>
+      <w:pPr>
+        <w:ind w:left="6828" w:hanging="180"/>
+      </w:pPr>
+    </w:lvl>
+  </w:abstractNum>
+  <w:abstractNum w:abstractNumId="13" w15:restartNumberingAfterBreak="0">
+    <w:nsid w:val="77653494"/>
+    <w:multiLevelType w:val="multilevel"/>
+    <w:tmpl w:val="100C001F"/>
+    <w:lvl w:ilvl="0">
+      <w:start w:val="1"/>
+      <w:numFmt w:val="decimal"/>
+      <w:lvlText w:val="%1."/>
+      <w:lvlJc w:val="left"/>
+      <w:pPr>
+        <w:ind w:left="360" w:hanging="360"/>
+      </w:pPr>
+    </w:lvl>
+    <w:lvl w:ilvl="1">
+      <w:start w:val="1"/>
+      <w:numFmt w:val="decimal"/>
+      <w:lvlText w:val="%1.%2."/>
+      <w:lvlJc w:val="left"/>
+      <w:pPr>
+        <w:ind w:left="792" w:hanging="432"/>
+      </w:pPr>
+    </w:lvl>
+    <w:lvl w:ilvl="2">
+      <w:start w:val="1"/>
+      <w:numFmt w:val="decimal"/>
+      <w:lvlText w:val="%1.%2.%3."/>
+      <w:lvlJc w:val="left"/>
+      <w:pPr>
+        <w:ind w:left="1224" w:hanging="504"/>
+      </w:pPr>
+    </w:lvl>
+    <w:lvl w:ilvl="3">
+      <w:start w:val="1"/>
+      <w:numFmt w:val="decimal"/>
+      <w:lvlText w:val="%1.%2.%3.%4."/>
+      <w:lvlJc w:val="left"/>
+      <w:pPr>
+        <w:ind w:left="1728" w:hanging="648"/>
+      </w:pPr>
+    </w:lvl>
+    <w:lvl w:ilvl="4">
+      <w:start w:val="1"/>
+      <w:numFmt w:val="decimal"/>
+      <w:lvlText w:val="%1.%2.%3.%4.%5."/>
+      <w:lvlJc w:val="left"/>
+      <w:pPr>
+        <w:ind w:left="2232" w:hanging="792"/>
+      </w:pPr>
+    </w:lvl>
+    <w:lvl w:ilvl="5">
+      <w:start w:val="1"/>
+      <w:numFmt w:val="decimal"/>
+      <w:lvlText w:val="%1.%2.%3.%4.%5.%6."/>
+      <w:lvlJc w:val="left"/>
+      <w:pPr>
+        <w:ind w:left="2736" w:hanging="936"/>
+      </w:pPr>
+    </w:lvl>
+    <w:lvl w:ilvl="6">
+      <w:start w:val="1"/>
+      <w:numFmt w:val="decimal"/>
+      <w:lvlText w:val="%1.%2.%3.%4.%5.%6.%7."/>
+      <w:lvlJc w:val="left"/>
+      <w:pPr>
+        <w:ind w:left="3240" w:hanging="1080"/>
+      </w:pPr>
+    </w:lvl>
+    <w:lvl w:ilvl="7">
+      <w:start w:val="1"/>
+      <w:numFmt w:val="decimal"/>
+      <w:lvlText w:val="%1.%2.%3.%4.%5.%6.%7.%8."/>
+      <w:lvlJc w:val="left"/>
+      <w:pPr>
+        <w:ind w:left="3744" w:hanging="1224"/>
+      </w:pPr>
+    </w:lvl>
+    <w:lvl w:ilvl="8">
+      <w:start w:val="1"/>
+      <w:numFmt w:val="decimal"/>
+      <w:lvlText w:val="%1.%2.%3.%4.%5.%6.%7.%8.%9."/>
+      <w:lvlJc w:val="left"/>
+      <w:pPr>
+        <w:ind w:left="4320" w:hanging="1440"/>
+      </w:pPr>
+    </w:lvl>
+  </w:abstractNum>
+  <w:num w:numId="1" w16cid:durableId="207763091">
+    <w:abstractNumId w:val="2"/>
+  </w:num>
+  <w:num w:numId="2" w16cid:durableId="1266420731">
+    <w:abstractNumId w:val="0"/>
+  </w:num>
+  <w:num w:numId="3" w16cid:durableId="1543056590">
+    <w:abstractNumId w:val="5"/>
+  </w:num>
+  <w:num w:numId="4" w16cid:durableId="1966502269">
+    <w:abstractNumId w:val="12"/>
+  </w:num>
+  <w:num w:numId="5" w16cid:durableId="1700160373">
+    <w:abstractNumId w:val="11"/>
+  </w:num>
+  <w:num w:numId="6" w16cid:durableId="1515924480">
+    <w:abstractNumId w:val="6"/>
+  </w:num>
+  <w:num w:numId="7" w16cid:durableId="980887518">
+    <w:abstractNumId w:val="3"/>
+  </w:num>
+  <w:num w:numId="8" w16cid:durableId="702556061">
+    <w:abstractNumId w:val="9"/>
+  </w:num>
+  <w:num w:numId="9" w16cid:durableId="855457505">
+    <w:abstractNumId w:val="8"/>
+  </w:num>
+  <w:num w:numId="10" w16cid:durableId="1349135328">
+    <w:abstractNumId w:val="13"/>
+  </w:num>
+  <w:num w:numId="11" w16cid:durableId="1365404521">
+    <w:abstractNumId w:val="10"/>
+  </w:num>
+  <w:num w:numId="12" w16cid:durableId="702559456">
+    <w:abstractNumId w:val="4"/>
+  </w:num>
+  <w:num w:numId="13" w16cid:durableId="373314083">
+    <w:abstractNumId w:val="1"/>
+  </w:num>
+  <w:num w:numId="14" w16cid:durableId="1731810327">
+    <w:abstractNumId w:val="7"/>
+  </w:num>
+</w:numbering>
 </file>
 
 <file path=word/styles.xml><?xml version="1.0" encoding="utf-8"?>
@@ -424,6 +2244,71 @@
     <w:name w:val="Normal"/>
     <w:qFormat/>
   </w:style>
+  <w:style w:type="paragraph" w:styleId="Titre1">
+    <w:name w:val="heading 1"/>
+    <w:basedOn w:val="Normal"/>
+    <w:next w:val="Normal"/>
+    <w:link w:val="Titre1Car"/>
+    <w:uiPriority w:val="9"/>
+    <w:qFormat/>
+    <w:rsid w:val="00651C4F"/>
+    <w:pPr>
+      <w:keepNext/>
+      <w:keepLines/>
+      <w:spacing w:before="240" w:after="0"/>
+      <w:outlineLvl w:val="0"/>
+    </w:pPr>
+    <w:rPr>
+      <w:rFonts w:asciiTheme="majorHAnsi" w:eastAsiaTheme="majorEastAsia" w:hAnsiTheme="majorHAnsi" w:cstheme="majorBidi"/>
+      <w:color w:val="2F5496" w:themeColor="accent1" w:themeShade="BF"/>
+      <w:sz w:val="32"/>
+      <w:szCs w:val="32"/>
+    </w:rPr>
+  </w:style>
+  <w:style w:type="paragraph" w:styleId="Titre2">
+    <w:name w:val="heading 2"/>
+    <w:basedOn w:val="Normal"/>
+    <w:next w:val="Normal"/>
+    <w:link w:val="Titre2Car"/>
+    <w:uiPriority w:val="9"/>
+    <w:unhideWhenUsed/>
+    <w:qFormat/>
+    <w:rsid w:val="00926867"/>
+    <w:pPr>
+      <w:keepNext/>
+      <w:keepLines/>
+      <w:spacing w:before="40" w:after="0"/>
+      <w:outlineLvl w:val="1"/>
+    </w:pPr>
+    <w:rPr>
+      <w:rFonts w:asciiTheme="majorHAnsi" w:eastAsiaTheme="majorEastAsia" w:hAnsiTheme="majorHAnsi" w:cstheme="majorBidi"/>
+      <w:color w:val="2F5496" w:themeColor="accent1" w:themeShade="BF"/>
+      <w:sz w:val="26"/>
+      <w:szCs w:val="26"/>
+    </w:rPr>
+  </w:style>
+  <w:style w:type="paragraph" w:styleId="Titre3">
+    <w:name w:val="heading 3"/>
+    <w:basedOn w:val="Normal"/>
+    <w:next w:val="Normal"/>
+    <w:link w:val="Titre3Car"/>
+    <w:uiPriority w:val="9"/>
+    <w:unhideWhenUsed/>
+    <w:qFormat/>
+    <w:rsid w:val="002315D3"/>
+    <w:pPr>
+      <w:keepNext/>
+      <w:keepLines/>
+      <w:spacing w:before="40" w:after="0"/>
+      <w:outlineLvl w:val="2"/>
+    </w:pPr>
+    <w:rPr>
+      <w:rFonts w:asciiTheme="majorHAnsi" w:eastAsiaTheme="majorEastAsia" w:hAnsiTheme="majorHAnsi" w:cstheme="majorBidi"/>
+      <w:color w:val="1F3763" w:themeColor="accent1" w:themeShade="7F"/>
+      <w:sz w:val="24"/>
+      <w:szCs w:val="24"/>
+    </w:rPr>
+  </w:style>
   <w:style w:type="character" w:default="1" w:styleId="Policepardfaut">
     <w:name w:val="Default Paragraph Font"/>
     <w:uiPriority w:val="1"/>
@@ -483,6 +2368,96 @@
       <w:kern w:val="28"/>
       <w:sz w:val="56"/>
       <w:szCs w:val="56"/>
+    </w:rPr>
+  </w:style>
+  <w:style w:type="character" w:customStyle="1" w:styleId="Titre1Car">
+    <w:name w:val="Titre 1 Car"/>
+    <w:basedOn w:val="Policepardfaut"/>
+    <w:link w:val="Titre1"/>
+    <w:uiPriority w:val="9"/>
+    <w:rsid w:val="00651C4F"/>
+    <w:rPr>
+      <w:rFonts w:asciiTheme="majorHAnsi" w:eastAsiaTheme="majorEastAsia" w:hAnsiTheme="majorHAnsi" w:cstheme="majorBidi"/>
+      <w:color w:val="2F5496" w:themeColor="accent1" w:themeShade="BF"/>
+      <w:sz w:val="32"/>
+      <w:szCs w:val="32"/>
+    </w:rPr>
+  </w:style>
+  <w:style w:type="paragraph" w:styleId="Paragraphedeliste">
+    <w:name w:val="List Paragraph"/>
+    <w:basedOn w:val="Normal"/>
+    <w:uiPriority w:val="34"/>
+    <w:qFormat/>
+    <w:rsid w:val="00651C4F"/>
+    <w:pPr>
+      <w:ind w:left="720"/>
+      <w:contextualSpacing/>
+    </w:pPr>
+  </w:style>
+  <w:style w:type="paragraph" w:styleId="En-ttedetabledesmatires">
+    <w:name w:val="TOC Heading"/>
+    <w:basedOn w:val="Titre1"/>
+    <w:next w:val="Normal"/>
+    <w:uiPriority w:val="39"/>
+    <w:unhideWhenUsed/>
+    <w:qFormat/>
+    <w:rsid w:val="00FE3ACA"/>
+    <w:pPr>
+      <w:outlineLvl w:val="9"/>
+    </w:pPr>
+    <w:rPr>
+      <w:kern w:val="0"/>
+      <w:lang w:eastAsia="fr-CH"/>
+      <w14:ligatures w14:val="none"/>
+    </w:rPr>
+  </w:style>
+  <w:style w:type="paragraph" w:styleId="TM1">
+    <w:name w:val="toc 1"/>
+    <w:basedOn w:val="Normal"/>
+    <w:next w:val="Normal"/>
+    <w:autoRedefine/>
+    <w:uiPriority w:val="39"/>
+    <w:unhideWhenUsed/>
+    <w:rsid w:val="00FE3ACA"/>
+    <w:pPr>
+      <w:spacing w:after="100"/>
+    </w:pPr>
+  </w:style>
+  <w:style w:type="character" w:styleId="Lienhypertexte">
+    <w:name w:val="Hyperlink"/>
+    <w:basedOn w:val="Policepardfaut"/>
+    <w:uiPriority w:val="99"/>
+    <w:unhideWhenUsed/>
+    <w:rsid w:val="00FE3ACA"/>
+    <w:rPr>
+      <w:color w:val="0563C1" w:themeColor="hyperlink"/>
+      <w:u w:val="single"/>
+    </w:rPr>
+  </w:style>
+  <w:style w:type="character" w:customStyle="1" w:styleId="Titre2Car">
+    <w:name w:val="Titre 2 Car"/>
+    <w:basedOn w:val="Policepardfaut"/>
+    <w:link w:val="Titre2"/>
+    <w:uiPriority w:val="9"/>
+    <w:rsid w:val="00926867"/>
+    <w:rPr>
+      <w:rFonts w:asciiTheme="majorHAnsi" w:eastAsiaTheme="majorEastAsia" w:hAnsiTheme="majorHAnsi" w:cstheme="majorBidi"/>
+      <w:color w:val="2F5496" w:themeColor="accent1" w:themeShade="BF"/>
+      <w:sz w:val="26"/>
+      <w:szCs w:val="26"/>
+    </w:rPr>
+  </w:style>
+  <w:style w:type="character" w:customStyle="1" w:styleId="Titre3Car">
+    <w:name w:val="Titre 3 Car"/>
+    <w:basedOn w:val="Policepardfaut"/>
+    <w:link w:val="Titre3"/>
+    <w:uiPriority w:val="9"/>
+    <w:rsid w:val="002315D3"/>
+    <w:rPr>
+      <w:rFonts w:asciiTheme="majorHAnsi" w:eastAsiaTheme="majorEastAsia" w:hAnsiTheme="majorHAnsi" w:cstheme="majorBidi"/>
+      <w:color w:val="1F3763" w:themeColor="accent1" w:themeShade="7F"/>
+      <w:sz w:val="24"/>
+      <w:szCs w:val="24"/>
     </w:rPr>
   </w:style>
 </w:styles>

</xml_diff>

<commit_message>
DOC rediger rapport de projet
</commit_message>
<xml_diff>
--- a/Doc/Rapport de projet.docx
+++ b/Doc/Rapport de projet.docx
@@ -1,10 +1,10 @@
 
 <file path=word/document.xml><?xml version="1.0" encoding="utf-8"?>
-<w:document xmlns:wpc="http://schemas.microsoft.com/office/word/2010/wordprocessingCanvas" xmlns:cx="http://schemas.microsoft.com/office/drawing/2014/chartex" xmlns:cx1="http://schemas.microsoft.com/office/drawing/2015/9/8/chartex" xmlns:cx2="http://schemas.microsoft.com/office/drawing/2015/10/21/chartex" xmlns:cx3="http://schemas.microsoft.com/office/drawing/2016/5/9/chartex" xmlns:cx4="http://schemas.microsoft.com/office/drawing/2016/5/10/chartex" xmlns:cx5="http://schemas.microsoft.com/office/drawing/2016/5/11/chartex" xmlns:cx6="http://schemas.microsoft.com/office/drawing/2016/5/12/chartex" xmlns:cx7="http://schemas.microsoft.com/office/drawing/2016/5/13/chartex" xmlns:cx8="http://schemas.microsoft.com/office/drawing/2016/5/14/chartex" xmlns:mc="http://schemas.openxmlformats.org/markup-compatibility/2006" xmlns:aink="http://schemas.microsoft.com/office/drawing/2016/ink" xmlns:am3d="http://schemas.microsoft.com/office/drawing/2017/model3d" xmlns:o="urn:schemas-microsoft-com:office:office" xmlns:oel="http://schemas.microsoft.com/office/2019/extlst" xmlns:r="http://schemas.openxmlformats.org/officeDocument/2006/relationships" xmlns:m="http://schemas.openxmlformats.org/officeDocument/2006/math" xmlns:v="urn:schemas-microsoft-com:vml" xmlns:wp14="http://schemas.microsoft.com/office/word/2010/wordprocessingDrawing" xmlns:wp="http://schemas.openxmlformats.org/drawingml/2006/wordprocessingDrawing" xmlns:w10="urn:schemas-microsoft-com:office:word" xmlns:w="http://schemas.openxmlformats.org/wordprocessingml/2006/main" xmlns:w14="http://schemas.microsoft.com/office/word/2010/wordml" xmlns:w15="http://schemas.microsoft.com/office/word/2012/wordml" xmlns:w16cex="http://schemas.microsoft.com/office/word/2018/wordml/cex" xmlns:w16cid="http://schemas.microsoft.com/office/word/2016/wordml/cid" xmlns:w16="http://schemas.microsoft.com/office/word/2018/wordml" xmlns:w16sdtdh="http://schemas.microsoft.com/office/word/2020/wordml/sdtdatahash" xmlns:w16se="http://schemas.microsoft.com/office/word/2015/wordml/symex" xmlns:wpg="http://schemas.microsoft.com/office/word/2010/wordprocessingGroup" xmlns:wpi="http://schemas.microsoft.com/office/word/2010/wordprocessingInk" xmlns:wne="http://schemas.microsoft.com/office/word/2006/wordml" xmlns:wps="http://schemas.microsoft.com/office/word/2010/wordprocessingShape" mc:Ignorable="w14 w15 w16se w16cid w16 w16cex w16sdtdh wp14">
+<w:document xmlns:wpc="http://schemas.microsoft.com/office/word/2010/wordprocessingCanvas" xmlns:cx="http://schemas.microsoft.com/office/drawing/2014/chartex" xmlns:cx1="http://schemas.microsoft.com/office/drawing/2015/9/8/chartex" xmlns:cx2="http://schemas.microsoft.com/office/drawing/2015/10/21/chartex" xmlns:cx3="http://schemas.microsoft.com/office/drawing/2016/5/9/chartex" xmlns:cx4="http://schemas.microsoft.com/office/drawing/2016/5/10/chartex" xmlns:cx5="http://schemas.microsoft.com/office/drawing/2016/5/11/chartex" xmlns:cx6="http://schemas.microsoft.com/office/drawing/2016/5/12/chartex" xmlns:cx7="http://schemas.microsoft.com/office/drawing/2016/5/13/chartex" xmlns:cx8="http://schemas.microsoft.com/office/drawing/2016/5/14/chartex" xmlns:mc="http://schemas.openxmlformats.org/markup-compatibility/2006" xmlns:aink="http://schemas.microsoft.com/office/drawing/2016/ink" xmlns:am3d="http://schemas.microsoft.com/office/drawing/2017/model3d" xmlns:o="urn:schemas-microsoft-com:office:office" xmlns:oel="http://schemas.microsoft.com/office/2019/extlst" xmlns:r="http://schemas.openxmlformats.org/officeDocument/2006/relationships" xmlns:m="http://schemas.openxmlformats.org/officeDocument/2006/math" xmlns:v="urn:schemas-microsoft-com:vml" xmlns:wp14="http://schemas.microsoft.com/office/word/2010/wordprocessingDrawing" xmlns:wp="http://schemas.openxmlformats.org/drawingml/2006/wordprocessingDrawing" xmlns:w10="urn:schemas-microsoft-com:office:word" xmlns:w="http://schemas.openxmlformats.org/wordprocessingml/2006/main" xmlns:w14="http://schemas.microsoft.com/office/word/2010/wordml" xmlns:w15="http://schemas.microsoft.com/office/word/2012/wordml" xmlns:w16cex="http://schemas.microsoft.com/office/word/2018/wordml/cex" xmlns:w16cid="http://schemas.microsoft.com/office/word/2016/wordml/cid" xmlns:w16="http://schemas.microsoft.com/office/word/2018/wordml" xmlns:w16du="http://schemas.microsoft.com/office/word/2023/wordml/word16du" xmlns:w16sdtdh="http://schemas.microsoft.com/office/word/2020/wordml/sdtdatahash" xmlns:w16sdtfl="http://schemas.microsoft.com/office/word/2024/wordml/sdtformatlock" xmlns:w16se="http://schemas.microsoft.com/office/word/2015/wordml/symex" xmlns:wpg="http://schemas.microsoft.com/office/word/2010/wordprocessingGroup" xmlns:wpi="http://schemas.microsoft.com/office/word/2010/wordprocessingInk" xmlns:wne="http://schemas.microsoft.com/office/word/2006/wordml" xmlns:wps="http://schemas.microsoft.com/office/word/2010/wordprocessingShape" mc:Ignorable="w14 w15 w16se w16cid w16 w16cex w16sdtdh w16sdtfl w16du wp14">
   <w:body>
     <w:p>
       <w:pPr>
-        <w:pStyle w:val="Titre"/>
+        <w:pStyle w:val="Title"/>
         <w:jc w:val="center"/>
       </w:pPr>
       <w:r>
@@ -14,7 +14,7 @@
     <w:p/>
     <w:p>
       <w:pPr>
-        <w:pStyle w:val="Titre"/>
+        <w:pStyle w:val="Title"/>
         <w:jc w:val="center"/>
       </w:pPr>
       <w:r>
@@ -28,6 +28,9 @@
     <w:p/>
     <w:p>
       <w:r>
+        <w:rPr>
+          <w:noProof/>
+        </w:rPr>
         <w:drawing>
           <wp:anchor distT="0" distB="0" distL="114300" distR="114300" simplePos="0" relativeHeight="251658240" behindDoc="0" locked="0" layoutInCell="1" allowOverlap="1" wp14:anchorId="64FB3C31" wp14:editId="4952C1EB">
             <wp:simplePos x="0" y="0"/>
@@ -158,7 +161,7 @@
       <w:sdtContent>
         <w:p>
           <w:pPr>
-            <w:pStyle w:val="En-ttedetabledesmatires"/>
+            <w:pStyle w:val="TOCHeading"/>
           </w:pPr>
           <w:r>
             <w:rPr>
@@ -169,7 +172,7 @@
         </w:p>
         <w:p>
           <w:pPr>
-            <w:pStyle w:val="TM1"/>
+            <w:pStyle w:val="TOC1"/>
             <w:tabs>
               <w:tab w:val="left" w:pos="480"/>
               <w:tab w:val="right" w:leader="dot" w:pos="9062"/>
@@ -194,7 +197,7 @@
           <w:hyperlink w:anchor="_Toc192812547" w:history="1">
             <w:r>
               <w:rPr>
-                <w:rStyle w:val="Lienhypertexte"/>
+                <w:rStyle w:val="Hyperlink"/>
                 <w:noProof/>
               </w:rPr>
               <w:t>1.</w:t>
@@ -211,7 +214,7 @@
             </w:r>
             <w:r>
               <w:rPr>
-                <w:rStyle w:val="Lienhypertexte"/>
+                <w:rStyle w:val="Hyperlink"/>
                 <w:noProof/>
               </w:rPr>
               <w:t>Description :</w:t>
@@ -268,7 +271,7 @@
         </w:p>
         <w:p>
           <w:pPr>
-            <w:pStyle w:val="TM1"/>
+            <w:pStyle w:val="TOC1"/>
             <w:tabs>
               <w:tab w:val="left" w:pos="480"/>
               <w:tab w:val="right" w:leader="dot" w:pos="9062"/>
@@ -284,7 +287,7 @@
           <w:hyperlink w:anchor="_Toc192812548" w:history="1">
             <w:r>
               <w:rPr>
-                <w:rStyle w:val="Lienhypertexte"/>
+                <w:rStyle w:val="Hyperlink"/>
                 <w:noProof/>
               </w:rPr>
               <w:t>2.</w:t>
@@ -301,7 +304,7 @@
             </w:r>
             <w:r>
               <w:rPr>
-                <w:rStyle w:val="Lienhypertexte"/>
+                <w:rStyle w:val="Hyperlink"/>
                 <w:noProof/>
               </w:rPr>
               <w:t>Règles du jeu :</w:t>
@@ -358,7 +361,7 @@
         </w:p>
         <w:p>
           <w:pPr>
-            <w:pStyle w:val="TM1"/>
+            <w:pStyle w:val="TOC1"/>
             <w:tabs>
               <w:tab w:val="left" w:pos="480"/>
               <w:tab w:val="right" w:leader="dot" w:pos="9062"/>
@@ -374,7 +377,7 @@
           <w:hyperlink w:anchor="_Toc192812549" w:history="1">
             <w:r>
               <w:rPr>
-                <w:rStyle w:val="Lienhypertexte"/>
+                <w:rStyle w:val="Hyperlink"/>
                 <w:noProof/>
               </w:rPr>
               <w:t>3.</w:t>
@@ -391,7 +394,7 @@
             </w:r>
             <w:r>
               <w:rPr>
-                <w:rStyle w:val="Lienhypertexte"/>
+                <w:rStyle w:val="Hyperlink"/>
                 <w:noProof/>
               </w:rPr>
               <w:t>Déroulement du jeu :</w:t>
@@ -448,7 +451,7 @@
         </w:p>
         <w:p>
           <w:pPr>
-            <w:pStyle w:val="TM1"/>
+            <w:pStyle w:val="TOC1"/>
             <w:tabs>
               <w:tab w:val="left" w:pos="480"/>
               <w:tab w:val="right" w:leader="dot" w:pos="9062"/>
@@ -464,7 +467,7 @@
           <w:hyperlink w:anchor="_Toc192812550" w:history="1">
             <w:r>
               <w:rPr>
-                <w:rStyle w:val="Lienhypertexte"/>
+                <w:rStyle w:val="Hyperlink"/>
                 <w:noProof/>
               </w:rPr>
               <w:t>4.</w:t>
@@ -481,7 +484,7 @@
             </w:r>
             <w:r>
               <w:rPr>
-                <w:rStyle w:val="Lienhypertexte"/>
+                <w:rStyle w:val="Hyperlink"/>
                 <w:noProof/>
               </w:rPr>
               <w:t>Code :</w:t>
@@ -538,7 +541,7 @@
         </w:p>
         <w:p>
           <w:pPr>
-            <w:pStyle w:val="TM2"/>
+            <w:pStyle w:val="TOC2"/>
             <w:tabs>
               <w:tab w:val="left" w:pos="960"/>
               <w:tab w:val="right" w:leader="dot" w:pos="9062"/>
@@ -550,7 +553,7 @@
           <w:hyperlink w:anchor="_Toc192812551" w:history="1">
             <w:r>
               <w:rPr>
-                <w:rStyle w:val="Lienhypertexte"/>
+                <w:rStyle w:val="Hyperlink"/>
                 <w:noProof/>
               </w:rPr>
               <w:t>4.1.</w:t>
@@ -563,7 +566,7 @@
             </w:r>
             <w:r>
               <w:rPr>
-                <w:rStyle w:val="Lienhypertexte"/>
+                <w:rStyle w:val="Hyperlink"/>
                 <w:noProof/>
               </w:rPr>
               <w:t>Classes :</w:t>
@@ -620,7 +623,7 @@
         </w:p>
         <w:p>
           <w:pPr>
-            <w:pStyle w:val="TM3"/>
+            <w:pStyle w:val="TOC3"/>
             <w:tabs>
               <w:tab w:val="left" w:pos="1440"/>
               <w:tab w:val="right" w:leader="dot" w:pos="9062"/>
@@ -632,7 +635,7 @@
           <w:hyperlink w:anchor="_Toc192812552" w:history="1">
             <w:r>
               <w:rPr>
-                <w:rStyle w:val="Lienhypertexte"/>
+                <w:rStyle w:val="Hyperlink"/>
                 <w:noProof/>
               </w:rPr>
               <w:t>4.1.1.</w:t>
@@ -645,7 +648,7 @@
             </w:r>
             <w:r>
               <w:rPr>
-                <w:rStyle w:val="Lienhypertexte"/>
+                <w:rStyle w:val="Hyperlink"/>
                 <w:noProof/>
               </w:rPr>
               <w:t>Joueurs :</w:t>
@@ -702,7 +705,7 @@
         </w:p>
         <w:p>
           <w:pPr>
-            <w:pStyle w:val="TM3"/>
+            <w:pStyle w:val="TOC3"/>
             <w:tabs>
               <w:tab w:val="left" w:pos="1440"/>
               <w:tab w:val="right" w:leader="dot" w:pos="9062"/>
@@ -714,7 +717,7 @@
           <w:hyperlink w:anchor="_Toc192812553" w:history="1">
             <w:r>
               <w:rPr>
-                <w:rStyle w:val="Lienhypertexte"/>
+                <w:rStyle w:val="Hyperlink"/>
                 <w:noProof/>
               </w:rPr>
               <w:t>4.1.2.</w:t>
@@ -727,7 +730,7 @@
             </w:r>
             <w:r>
               <w:rPr>
-                <w:rStyle w:val="Lienhypertexte"/>
+                <w:rStyle w:val="Hyperlink"/>
                 <w:noProof/>
               </w:rPr>
               <w:t>Tours :</w:t>
@@ -784,7 +787,7 @@
         </w:p>
         <w:p>
           <w:pPr>
-            <w:pStyle w:val="TM3"/>
+            <w:pStyle w:val="TOC3"/>
             <w:tabs>
               <w:tab w:val="left" w:pos="1440"/>
               <w:tab w:val="right" w:leader="dot" w:pos="9062"/>
@@ -796,7 +799,7 @@
           <w:hyperlink w:anchor="_Toc192812554" w:history="1">
             <w:r>
               <w:rPr>
-                <w:rStyle w:val="Lienhypertexte"/>
+                <w:rStyle w:val="Hyperlink"/>
                 <w:noProof/>
               </w:rPr>
               <w:t>4.1.3.</w:t>
@@ -809,7 +812,7 @@
             </w:r>
             <w:r>
               <w:rPr>
-                <w:rStyle w:val="Lienhypertexte"/>
+                <w:rStyle w:val="Hyperlink"/>
                 <w:noProof/>
               </w:rPr>
               <w:t>Projectile :</w:t>
@@ -866,7 +869,7 @@
         </w:p>
         <w:p>
           <w:pPr>
-            <w:pStyle w:val="TM3"/>
+            <w:pStyle w:val="TOC3"/>
             <w:tabs>
               <w:tab w:val="left" w:pos="1440"/>
               <w:tab w:val="right" w:leader="dot" w:pos="9062"/>
@@ -878,7 +881,7 @@
           <w:hyperlink w:anchor="_Toc192812555" w:history="1">
             <w:r>
               <w:rPr>
-                <w:rStyle w:val="Lienhypertexte"/>
+                <w:rStyle w:val="Hyperlink"/>
                 <w:noProof/>
               </w:rPr>
               <w:t>4.1.4.</w:t>
@@ -891,7 +894,7 @@
             </w:r>
             <w:r>
               <w:rPr>
-                <w:rStyle w:val="Lienhypertexte"/>
+                <w:rStyle w:val="Hyperlink"/>
                 <w:noProof/>
               </w:rPr>
               <w:t>AimPoints :</w:t>
@@ -965,7 +968,7 @@
     </w:p>
     <w:p>
       <w:pPr>
-        <w:pStyle w:val="Titre1"/>
+        <w:pStyle w:val="Heading1"/>
         <w:numPr>
           <w:ilvl w:val="0"/>
           <w:numId w:val="8"/>
@@ -997,7 +1000,7 @@
     </w:p>
     <w:p>
       <w:pPr>
-        <w:pStyle w:val="Paragraphedeliste"/>
+        <w:pStyle w:val="ListParagraph"/>
         <w:numPr>
           <w:ilvl w:val="0"/>
           <w:numId w:val="15"/>
@@ -1009,7 +1012,7 @@
     </w:p>
     <w:p>
       <w:pPr>
-        <w:pStyle w:val="Paragraphedeliste"/>
+        <w:pStyle w:val="ListParagraph"/>
         <w:numPr>
           <w:ilvl w:val="0"/>
           <w:numId w:val="15"/>
@@ -1021,16 +1024,7 @@
     </w:p>
     <w:p>
       <w:pPr>
-        <w:pStyle w:val="Paragraphedeliste"/>
-        <w:numPr>
-          <w:ilvl w:val="0"/>
-          <w:numId w:val="15"/>
-        </w:numPr>
-      </w:pPr>
-    </w:p>
-    <w:p>
-      <w:pPr>
-        <w:pStyle w:val="Titre1"/>
+        <w:pStyle w:val="Heading1"/>
         <w:numPr>
           <w:ilvl w:val="0"/>
           <w:numId w:val="8"/>
@@ -1043,16 +1037,22 @@
     </w:p>
     <w:p>
       <w:pPr>
-        <w:pStyle w:val="Paragraphedeliste"/>
-        <w:ind w:left="792"/>
-      </w:pPr>
-      <w:r>
-        <w:t>Le jeu Stone Sling est un jeu 2v2 où les joueurs tirent tour par tour un projectile en direction de l’adversaire. Le but du jeu est de toucher le joueur adverse 3 fois pour gagner, il y a aussi un système de points, et une tour devant chaque joueur pour les protéger. Toucher une tour aura pour conséquence de détruire petit à petit cette dernière et donne des points.</w:t>
-      </w:r>
-    </w:p>
-    <w:p>
-      <w:pPr>
-        <w:pStyle w:val="Titre1"/>
+        <w:pStyle w:val="ListParagraph"/>
+        <w:ind w:left="0"/>
+      </w:pPr>
+      <w:r>
+        <w:t xml:space="preserve">Le jeu Stone Sling est un jeu 2v2 où les joueurs tirent tour par tour un projectile en direction de l’adversaire. Le but du jeu est de toucher le joueur adverse 3 fois pour gagner, il y a aussi un système de points, et une tour devant chaque joueur pour les protéger. Toucher une tour aura pour conséquence de détruire petit à petit cette dernière et donne </w:t>
+      </w:r>
+      <w:r>
+        <w:t>des points</w:t>
+      </w:r>
+      <w:r>
+        <w:t>.</w:t>
+      </w:r>
+    </w:p>
+    <w:p>
+      <w:pPr>
+        <w:pStyle w:val="Heading1"/>
         <w:numPr>
           <w:ilvl w:val="0"/>
           <w:numId w:val="8"/>
@@ -1066,8 +1066,8 @@
     </w:p>
     <w:p>
       <w:pPr>
-        <w:pStyle w:val="Paragraphedeliste"/>
-        <w:ind w:left="792"/>
+        <w:pStyle w:val="ListParagraph"/>
+        <w:ind w:left="0"/>
       </w:pPr>
       <w:r>
         <w:t xml:space="preserve">Si un projectile touche </w:t>
@@ -1085,27 +1085,42 @@
         <w:t>, celle-ci s’abime et diminue en taille</w:t>
       </w:r>
       <w:r>
-        <w:t>, et accorde des points au joueur. Si un joueur touche ça propre tour, celle-ci s'abime de la même façon, mais lui fera perdre des points.</w:t>
-      </w:r>
-    </w:p>
-    <w:p>
-      <w:pPr>
-        <w:pStyle w:val="Paragraphedeliste"/>
-        <w:ind w:left="792"/>
-      </w:pPr>
-    </w:p>
-    <w:p>
-      <w:pPr>
-        <w:pStyle w:val="Paragraphedeliste"/>
-        <w:ind w:left="792"/>
-      </w:pPr>
-      <w:r>
-        <w:t>Si un projectile touche un joueur, celui-ci perd un de ces 3 points vies (HP). Toucher un joueur accorde aussi des points.</w:t>
-      </w:r>
-    </w:p>
-    <w:p>
-      <w:pPr>
-        <w:pStyle w:val="Titre1"/>
+        <w:t xml:space="preserve">, et accorde </w:t>
+      </w:r>
+      <w:r>
+        <w:t>10</w:t>
+      </w:r>
+      <w:r>
+        <w:t xml:space="preserve"> points au joueur. Si un joueur touche ça propre tour, celle-ci s'abime de la même façon, mais lui fera perdre </w:t>
+      </w:r>
+      <w:r>
+        <w:t>10</w:t>
+      </w:r>
+      <w:r>
+        <w:t xml:space="preserve"> points.</w:t>
+      </w:r>
+    </w:p>
+    <w:p>
+      <w:pPr>
+        <w:pStyle w:val="ListParagraph"/>
+        <w:ind w:left="0"/>
+      </w:pPr>
+      <w:r>
+        <w:t xml:space="preserve">Si un projectile touche un joueur, celui-ci perd un de ces 3 points vies (HP). Toucher un joueur accorde aussi </w:t>
+      </w:r>
+      <w:r>
+        <w:t>50</w:t>
+      </w:r>
+      <w:r>
+        <w:t xml:space="preserve"> points</w:t>
+      </w:r>
+      <w:r>
+        <w:t>, se toucher soi-même aura pour conséquence de se faire perdre une vie et -50 points.</w:t>
+      </w:r>
+    </w:p>
+    <w:p>
+      <w:pPr>
+        <w:pStyle w:val="Heading1"/>
         <w:numPr>
           <w:ilvl w:val="0"/>
           <w:numId w:val="8"/>
@@ -1119,23 +1134,23 @@
     </w:p>
     <w:p>
       <w:pPr>
-        <w:pStyle w:val="Paragraphedeliste"/>
-        <w:ind w:left="792"/>
-      </w:pPr>
-      <w:r>
-        <w:t>Chaque joueur joue tour à tour. Lors de son tour le joueur choisit d’abord un angle de tir en s’aidant des points de visée à l’écran, ensuite, choisit la force de tir en s’aidant sur une barre de chargement (plus la barre et chargée plus le tir va droit).</w:t>
-      </w:r>
-    </w:p>
-    <w:p>
-      <w:pPr>
-        <w:pStyle w:val="Paragraphedeliste"/>
-        <w:ind w:left="792"/>
-      </w:pPr>
-    </w:p>
-    <w:p>
-      <w:pPr>
-        <w:pStyle w:val="Paragraphedeliste"/>
-        <w:ind w:left="792"/>
+        <w:pStyle w:val="ListParagraph"/>
+        <w:ind w:left="0"/>
+      </w:pPr>
+      <w:r>
+        <w:t>Chaque joueur joue chacun son tour, un tour se déroule en deux étapes : d’abord un point défile devant le joueur, ce point permet de sélectionner l’angle, quand le joueur presse la barre espace l’angle est verrouillé. Vien ensuite la phase de la sélection de la force : Une barre qui se charge est décharge en boucle apparait en dessous du cadre contenant le score et la vie du joueur, cette barre permet la sélection de la force, plus la barre est remplie plus le projectile sera tiré fort.</w:t>
+      </w:r>
+    </w:p>
+    <w:p>
+      <w:pPr>
+        <w:pStyle w:val="ListParagraph"/>
+        <w:ind w:left="0"/>
+      </w:pPr>
+    </w:p>
+    <w:p>
+      <w:pPr>
+        <w:pStyle w:val="ListParagraph"/>
+        <w:ind w:left="0"/>
       </w:pPr>
       <w:r>
         <w:t>Quand un joueur arrive à court de vies la partie se termine et le joueur adverse a gagné.</w:t>
@@ -1143,242 +1158,547 @@
     </w:p>
     <w:p>
       <w:pPr>
-        <w:pStyle w:val="Titre1"/>
+        <w:pStyle w:val="Heading1"/>
         <w:numPr>
           <w:ilvl w:val="0"/>
           <w:numId w:val="8"/>
         </w:numPr>
       </w:pPr>
-      <w:bookmarkStart w:id="3" w:name="_Toc192812550"/>
-      <w:r>
-        <w:t>Code :</w:t>
-      </w:r>
-      <w:bookmarkEnd w:id="3"/>
-    </w:p>
-    <w:p>
-      <w:pPr>
-        <w:pStyle w:val="Titre2"/>
+      <w:r>
+        <w:t>Démarche initiale :</w:t>
+      </w:r>
+    </w:p>
+    <w:p>
+      <w:r>
+        <w:t xml:space="preserve">Quand nous avons commencé le projet j’ai d’abord réfléchi </w:t>
+      </w:r>
+      <w:r>
+        <w:t>à</w:t>
+      </w:r>
+      <w:r>
+        <w:t xml:space="preserve"> comment démarrer la programmation, Comme je n’avais aucune idée de comment faire toute la partie technique (Physique, collisions, changement du score et des HP en fonction des collisions) j’ai décidé de commencer par faire le visuel de l’application : j’ai d’abord </w:t>
+      </w:r>
+      <w:r>
+        <w:t>fait</w:t>
+      </w:r>
+      <w:r>
+        <w:t xml:space="preserve"> l’affichage des joueur</w:t>
+      </w:r>
+      <w:r>
+        <w:t xml:space="preserve">, de simples stickmen, ensuite j’ai </w:t>
+      </w:r>
+      <w:r>
+        <w:t>dessiné</w:t>
+      </w:r>
+      <w:r>
+        <w:t xml:space="preserve"> les deux tours, et finalement je me suis penché sur le design de l’HUD.</w:t>
+      </w:r>
+      <w:r>
+        <w:br/>
+      </w:r>
+    </w:p>
+    <w:p>
+      <w:r>
+        <w:t xml:space="preserve">Grâce </w:t>
+      </w:r>
+      <w:r>
+        <w:t>à</w:t>
+      </w:r>
+      <w:r>
+        <w:t xml:space="preserve"> </w:t>
+      </w:r>
+      <w:r>
+        <w:t>c</w:t>
+      </w:r>
+      <w:r>
+        <w:t xml:space="preserve">e squelette </w:t>
+      </w:r>
+      <w:r>
+        <w:t>J’ai pu plus facilement imaginer comme faire fonctionner les autres fonctionnalités du programme.</w:t>
+      </w:r>
+    </w:p>
+    <w:p/>
+    <w:p>
+      <w:pPr>
+        <w:pStyle w:val="Heading1"/>
+        <w:numPr>
+          <w:ilvl w:val="0"/>
+          <w:numId w:val="8"/>
+        </w:numPr>
+      </w:pPr>
+      <w:r>
+        <w:br w:type="page"/>
+      </w:r>
+      <w:r>
+        <w:lastRenderedPageBreak/>
+        <w:t>Conception :</w:t>
+      </w:r>
+    </w:p>
+    <w:p>
+      <w:r>
+        <w:t xml:space="preserve">Mon code est divisé en </w:t>
+      </w:r>
+      <w:r>
+        <w:t>huit</w:t>
+      </w:r>
+      <w:r>
+        <w:t xml:space="preserve"> classes afin d’avoir un projet mieux organisé et plus simple </w:t>
+      </w:r>
+      <w:r>
+        <w:t>à</w:t>
+      </w:r>
+      <w:r>
+        <w:t xml:space="preserve"> naviguer lors de la programmation voici les </w:t>
+      </w:r>
+      <w:r>
+        <w:t>huit</w:t>
+      </w:r>
+      <w:r>
+        <w:t xml:space="preserve"> classes :</w:t>
+      </w:r>
+    </w:p>
+    <w:p>
+      <w:r>
+        <w:rPr>
+          <w:b/>
+          <w:bCs/>
+        </w:rPr>
+        <w:t>Program</w:t>
+      </w:r>
+      <w:r>
+        <w:t> : Classe principale du projet, contient le main qui gère le bon déroulement de tout le jeu, on y trouve aussi la gestion des tours</w:t>
+      </w:r>
+      <w:r>
+        <w:t xml:space="preserve"> et</w:t>
+      </w:r>
+      <w:r>
+        <w:t xml:space="preserve"> l</w:t>
+      </w:r>
+      <w:r>
+        <w:t>a</w:t>
+      </w:r>
+      <w:r>
+        <w:t xml:space="preserve"> génération des angles</w:t>
+      </w:r>
+      <w:r>
+        <w:t>.</w:t>
+      </w:r>
+    </w:p>
+    <w:p>
+      <w:r>
+        <w:rPr>
+          <w:b/>
+          <w:bCs/>
+        </w:rPr>
+        <w:t>Player</w:t>
+      </w:r>
+      <w:r>
+        <w:t> : Cette classe s’occupe d’afficher les joueurs ainsi que de gérer les collisions avec ceux-ci.</w:t>
+      </w:r>
+    </w:p>
+    <w:p>
+      <w:r>
+        <w:rPr>
+          <w:b/>
+          <w:bCs/>
+        </w:rPr>
+        <w:t>HUD </w:t>
+      </w:r>
+      <w:r>
+        <w:t>: Affichage du rectangle contenant les informations sur les joueurs tel que : joueur 1 ou 2, HP et score.</w:t>
+      </w:r>
+    </w:p>
+    <w:p>
+      <w:r>
+        <w:rPr>
+          <w:b/>
+          <w:bCs/>
+        </w:rPr>
+        <w:t>AimPoints</w:t>
+      </w:r>
+      <w:r>
+        <w:t> : Classe qui affiche et fait se déplacer le point de sélection de l’angle</w:t>
+      </w:r>
+    </w:p>
+    <w:p>
+      <w:r>
+        <w:rPr>
+          <w:b/>
+          <w:bCs/>
+        </w:rPr>
+        <w:t>Towers</w:t>
+      </w:r>
+      <w:r>
+        <w:t xml:space="preserve"> : </w:t>
+      </w:r>
+      <w:r>
+        <w:t>Contient l’affichage des différents états des tours, la gestion des collisions et le changement d’état (tour de plus en plus détruite).</w:t>
+      </w:r>
+    </w:p>
+    <w:p>
+      <w:r>
+        <w:rPr>
+          <w:b/>
+          <w:bCs/>
+        </w:rPr>
+        <w:t>StrengthBar</w:t>
+      </w:r>
+      <w:r>
+        <w:t xml:space="preserve"> : gestion de la barre de force et détection </w:t>
+      </w:r>
+      <w:r>
+        <w:t>si la barre espace est pressée.</w:t>
+      </w:r>
+    </w:p>
+    <w:p>
+      <w:r>
+        <w:rPr>
+          <w:b/>
+          <w:bCs/>
+        </w:rPr>
+        <w:t>Projectile </w:t>
+      </w:r>
+      <w:r>
+        <w:t>: S’occupe de tout ce qui du projectile après qu’il soit tiré, on y trouve le calcul de la physique, les collisions et l’attribution ou déductions des points et HP.</w:t>
+      </w:r>
+    </w:p>
+    <w:p>
+      <w:pPr>
+        <w:pStyle w:val="Heading2"/>
         <w:numPr>
           <w:ilvl w:val="1"/>
           <w:numId w:val="8"/>
         </w:numPr>
       </w:pPr>
       <w:r>
+        <w:t>Gestion de la physique et des collisions :</w:t>
+      </w:r>
+    </w:p>
+    <w:p>
+      <w:r>
+        <w:t>Tout le bon fonctionnement du jeu se repose sur la physique du projectile et des collisions.</w:t>
+      </w:r>
+      <w:r>
         <w:t xml:space="preserve"> </w:t>
       </w:r>
-      <w:bookmarkStart w:id="4" w:name="_Toc192812551"/>
-      <w:r>
-        <w:t>Classes :</w:t>
-      </w:r>
-      <w:bookmarkEnd w:id="4"/>
-    </w:p>
-    <w:p>
-      <w:pPr>
-        <w:pStyle w:val="Titre3"/>
+    </w:p>
+    <w:p>
+      <w:r>
+        <w:t>Au départ je ne savais pas du tout comment m’y prendre pour reproduire la physique du projectile donc en suivant le conseil de M. Chenaux j’ai demandé à GitHub copilot de me créer un programme qui simulerait une balle lancée d’un coter a l’autre en respectant une physique réaliste en fonction de la force et de l’angle. J’ai ensuite fait quelque expérimentation avec ce programme pour comprendre son fonctionnement, j’ai donc pu reprendre la formule mathématique qui permettait la gestion de la physique, formule qui est la suivante :</w:t>
+      </w:r>
+      <w:r>
+        <w:br/>
+      </w:r>
+      <w:r>
+        <w:drawing>
+          <wp:inline distT="0" distB="0" distL="0" distR="0" wp14:anchorId="1940B05A" wp14:editId="55C91B7B">
+            <wp:extent cx="5760720" cy="513080"/>
+            <wp:effectExtent l="0" t="0" r="0" b="1270"/>
+            <wp:docPr id="289443712" name="Picture 1"/>
+            <wp:cNvGraphicFramePr>
+              <a:graphicFrameLocks xmlns:a="http://schemas.openxmlformats.org/drawingml/2006/main" noChangeAspect="1"/>
+            </wp:cNvGraphicFramePr>
+            <a:graphic xmlns:a="http://schemas.openxmlformats.org/drawingml/2006/main">
+              <a:graphicData uri="http://schemas.openxmlformats.org/drawingml/2006/picture">
+                <pic:pic xmlns:pic="http://schemas.openxmlformats.org/drawingml/2006/picture">
+                  <pic:nvPicPr>
+                    <pic:cNvPr id="289443712" name=""/>
+                    <pic:cNvPicPr/>
+                  </pic:nvPicPr>
+                  <pic:blipFill>
+                    <a:blip r:embed="rId8"/>
+                    <a:stretch>
+                      <a:fillRect/>
+                    </a:stretch>
+                  </pic:blipFill>
+                  <pic:spPr>
+                    <a:xfrm>
+                      <a:off x="0" y="0"/>
+                      <a:ext cx="5760720" cy="513080"/>
+                    </a:xfrm>
+                    <a:prstGeom prst="rect">
+                      <a:avLst/>
+                    </a:prstGeom>
+                  </pic:spPr>
+                </pic:pic>
+              </a:graphicData>
+            </a:graphic>
+          </wp:inline>
+        </w:drawing>
+      </w:r>
+    </w:p>
+    <w:p>
+      <w:r>
+        <w:t xml:space="preserve">Ainsi que les formules permettant le calcul de la position future du projectile : </w:t>
+      </w:r>
+      <w:r>
+        <w:br/>
+      </w:r>
+      <w:r>
+        <w:drawing>
+          <wp:inline distT="0" distB="0" distL="0" distR="0" wp14:anchorId="6D88865E" wp14:editId="5FE775C7">
+            <wp:extent cx="5760720" cy="1951990"/>
+            <wp:effectExtent l="0" t="0" r="0" b="0"/>
+            <wp:docPr id="459334830" name="Picture 1" descr="A computer screen shot of code&#10;&#10;AI-generated content may be incorrect."/>
+            <wp:cNvGraphicFramePr>
+              <a:graphicFrameLocks xmlns:a="http://schemas.openxmlformats.org/drawingml/2006/main" noChangeAspect="1"/>
+            </wp:cNvGraphicFramePr>
+            <a:graphic xmlns:a="http://schemas.openxmlformats.org/drawingml/2006/main">
+              <a:graphicData uri="http://schemas.openxmlformats.org/drawingml/2006/picture">
+                <pic:pic xmlns:pic="http://schemas.openxmlformats.org/drawingml/2006/picture">
+                  <pic:nvPicPr>
+                    <pic:cNvPr id="459334830" name="Picture 1" descr="A computer screen shot of code&#10;&#10;AI-generated content may be incorrect."/>
+                    <pic:cNvPicPr/>
+                  </pic:nvPicPr>
+                  <pic:blipFill>
+                    <a:blip r:embed="rId9"/>
+                    <a:stretch>
+                      <a:fillRect/>
+                    </a:stretch>
+                  </pic:blipFill>
+                  <pic:spPr>
+                    <a:xfrm>
+                      <a:off x="0" y="0"/>
+                      <a:ext cx="5760720" cy="1951990"/>
+                    </a:xfrm>
+                    <a:prstGeom prst="rect">
+                      <a:avLst/>
+                    </a:prstGeom>
+                  </pic:spPr>
+                </pic:pic>
+              </a:graphicData>
+            </a:graphic>
+          </wp:inline>
+        </w:drawing>
+      </w:r>
+    </w:p>
+    <w:p>
+      <w:r>
+        <w:t>Grace à cela j’ai pu me débloquer et continuer la suite du projet</w:t>
+      </w:r>
+    </w:p>
+    <w:p>
+      <w:r>
+        <w:t xml:space="preserve">Pour la gestion des collision j’ai aussi suivi le conseil du professeur et ait utilisé les positions X et Y des tours et des joueurs en les comparants </w:t>
+      </w:r>
+      <w:proofErr w:type="gramStart"/>
+      <w:r>
+        <w:t>a</w:t>
+      </w:r>
+      <w:proofErr w:type="gramEnd"/>
+      <w:r>
+        <w:t xml:space="preserve"> la position X et Y du projectile afin de détecter si celui-ci entre en collision avec un objet.</w:t>
+      </w:r>
+    </w:p>
+    <w:p>
+      <w:pPr>
+        <w:pStyle w:val="Heading2"/>
         <w:numPr>
-          <w:ilvl w:val="2"/>
+          <w:ilvl w:val="1"/>
           <w:numId w:val="8"/>
         </w:numPr>
       </w:pPr>
       <w:r>
-        <w:t>Program :</w:t>
-      </w:r>
-    </w:p>
-    <w:p>
-      <w:pPr>
-        <w:ind w:left="1418"/>
-      </w:pPr>
-      <w:r>
-        <w:t>Ce fichier contient le point d'entrée principal du jeu. Il initialise les objets du jeu, gère les tours des joueurs et détermine les conditions de fin de jeu.</w:t>
-      </w:r>
-    </w:p>
-    <w:p>
-      <w:pPr>
-        <w:pStyle w:val="Titre3"/>
+        <w:lastRenderedPageBreak/>
+        <w:t>Gestion de l’angle :</w:t>
+      </w:r>
+    </w:p>
+    <w:p>
+      <w:r>
+        <w:t xml:space="preserve">Pour déterminer l’angle de tir j’ai </w:t>
+      </w:r>
+      <w:r>
+        <w:t>fait</w:t>
+      </w:r>
+      <w:r>
+        <w:t xml:space="preserve"> une boucle qui compte le temps passé et fait correspondre le temps a la position en degré du points qui se déplace pour choisir l’angle.</w:t>
+      </w:r>
+    </w:p>
+    <w:p>
+      <w:r>
+        <w:drawing>
+          <wp:inline distT="0" distB="0" distL="0" distR="0" wp14:anchorId="3784CBF9" wp14:editId="3827D5B0">
+            <wp:extent cx="5760720" cy="821690"/>
+            <wp:effectExtent l="0" t="0" r="0" b="0"/>
+            <wp:docPr id="2147432092" name="Picture 1" descr="A screen shot of a computer code&#10;&#10;AI-generated content may be incorrect."/>
+            <wp:cNvGraphicFramePr>
+              <a:graphicFrameLocks xmlns:a="http://schemas.openxmlformats.org/drawingml/2006/main" noChangeAspect="1"/>
+            </wp:cNvGraphicFramePr>
+            <a:graphic xmlns:a="http://schemas.openxmlformats.org/drawingml/2006/main">
+              <a:graphicData uri="http://schemas.openxmlformats.org/drawingml/2006/picture">
+                <pic:pic xmlns:pic="http://schemas.openxmlformats.org/drawingml/2006/picture">
+                  <pic:nvPicPr>
+                    <pic:cNvPr id="2147432092" name="Picture 1" descr="A screen shot of a computer code&#10;&#10;AI-generated content may be incorrect."/>
+                    <pic:cNvPicPr/>
+                  </pic:nvPicPr>
+                  <pic:blipFill>
+                    <a:blip r:embed="rId10"/>
+                    <a:stretch>
+                      <a:fillRect/>
+                    </a:stretch>
+                  </pic:blipFill>
+                  <pic:spPr>
+                    <a:xfrm>
+                      <a:off x="0" y="0"/>
+                      <a:ext cx="5760720" cy="821690"/>
+                    </a:xfrm>
+                    <a:prstGeom prst="rect">
+                      <a:avLst/>
+                    </a:prstGeom>
+                  </pic:spPr>
+                </pic:pic>
+              </a:graphicData>
+            </a:graphic>
+          </wp:inline>
+        </w:drawing>
+      </w:r>
+    </w:p>
+    <w:p>
+      <w:r>
+        <w:t>Ensuite l’angle est enregistré pour le tir</w:t>
+      </w:r>
+    </w:p>
+    <w:p>
+      <w:pPr>
+        <w:pStyle w:val="Heading2"/>
         <w:numPr>
-          <w:ilvl w:val="2"/>
+          <w:ilvl w:val="1"/>
           <w:numId w:val="8"/>
         </w:numPr>
       </w:pPr>
-      <w:bookmarkStart w:id="5" w:name="_Toc192812552"/>
-      <w:r>
-        <w:t>Player</w:t>
-      </w:r>
-      <w:r>
-        <w:t> :</w:t>
-      </w:r>
-      <w:bookmarkEnd w:id="5"/>
-    </w:p>
-    <w:p>
-      <w:pPr>
-        <w:ind w:left="1418"/>
-      </w:pPr>
-      <w:r>
-        <w:t>Ce fichier définit la classe Player, représentant les joueurs du jeu. Il inclut les propriétés pour la position, le score, les points de vie, et les méthodes pour dessiner le joueur et vérifier les collisions.</w:t>
-      </w:r>
-    </w:p>
-    <w:p>
-      <w:pPr>
-        <w:ind w:left="1418"/>
-      </w:pPr>
-      <w:r>
-        <w:t xml:space="preserve">Création de la classe avec un string et un SetCursorPosition pour choisir l’emplacement du joueur et l’afficher dans la console, problème : seulement le premier charactère est au bon endroit, le reste est tout à gauche de l’écran. Fix : liste </w:t>
-      </w:r>
-      <w:r>
-        <w:lastRenderedPageBreak/>
-        <w:t>string et boucle for pour afficher chaque ligne une à une en spécifiant à chaque fois la position</w:t>
-      </w:r>
-    </w:p>
-    <w:p>
-      <w:pPr>
-        <w:pStyle w:val="Titre3"/>
-        <w:numPr>
-          <w:ilvl w:val="2"/>
-          <w:numId w:val="8"/>
-        </w:numPr>
-      </w:pPr>
-      <w:bookmarkStart w:id="6" w:name="_Toc192812553"/>
-      <w:r>
-        <w:t>Towers</w:t>
-      </w:r>
-      <w:r>
-        <w:t> :</w:t>
-      </w:r>
-      <w:bookmarkEnd w:id="6"/>
-    </w:p>
-    <w:p>
-      <w:pPr>
-        <w:ind w:left="1418"/>
-      </w:pPr>
-      <w:r>
-        <w:t>Ce fichier définit la classe Towers, qui représente les tours dans le jeu. Il inclut les propriétés pour la position, les phases de destruction, et les méthodes pour dessiner, effacer, et gérer la destruction des tours.</w:t>
-      </w:r>
-    </w:p>
-    <w:p>
-      <w:pPr>
-        <w:ind w:left="709" w:firstLine="709"/>
-      </w:pPr>
-      <w:r>
-        <w:t>Même procéd</w:t>
-      </w:r>
-      <w:r>
-        <w:t>é</w:t>
-      </w:r>
-      <w:r>
-        <w:t xml:space="preserve"> que </w:t>
-      </w:r>
-      <w:r>
-        <w:t>la classe joueurs.</w:t>
-      </w:r>
-    </w:p>
-    <w:p>
-      <w:pPr>
-        <w:pStyle w:val="Titre3"/>
-        <w:numPr>
-          <w:ilvl w:val="2"/>
-          <w:numId w:val="8"/>
-        </w:numPr>
-      </w:pPr>
-      <w:bookmarkStart w:id="7" w:name="_Toc192812554"/>
-      <w:r>
-        <w:t>Projectile :</w:t>
-      </w:r>
-      <w:bookmarkEnd w:id="7"/>
-    </w:p>
-    <w:p>
-      <w:pPr>
-        <w:tabs>
-          <w:tab w:val="left" w:pos="1418"/>
-        </w:tabs>
-        <w:ind w:left="1418"/>
-      </w:pPr>
-      <w:r>
-        <w:t>Ce fichier définit la classe Projectile, qui gère le comportement des projectiles dans le jeu, y compris leur lancement, leur trajectoire et la vérification des collisions avec les tours et les joueurs.</w:t>
-      </w:r>
-    </w:p>
-    <w:p>
-      <w:pPr>
-        <w:tabs>
-          <w:tab w:val="left" w:pos="1418"/>
-        </w:tabs>
-        <w:ind w:left="1418"/>
-      </w:pPr>
-      <w:r>
-        <w:t>Même procédé que pour les autres classes.</w:t>
-      </w:r>
-    </w:p>
-    <w:p>
-      <w:pPr>
-        <w:pStyle w:val="Titre3"/>
-        <w:numPr>
-          <w:ilvl w:val="2"/>
-          <w:numId w:val="8"/>
-        </w:numPr>
-      </w:pPr>
-      <w:bookmarkStart w:id="8" w:name="_Toc192812555"/>
-      <w:r>
-        <w:t>AimPoints :</w:t>
-      </w:r>
-      <w:bookmarkEnd w:id="8"/>
-    </w:p>
-    <w:p>
-      <w:pPr>
-        <w:tabs>
-          <w:tab w:val="left" w:pos="1701"/>
-        </w:tabs>
-        <w:ind w:left="1416"/>
-      </w:pPr>
-      <w:r>
-        <w:t>Même procédé que pour les autres classes.</w:t>
-      </w:r>
-    </w:p>
-    <w:p>
-      <w:pPr>
-        <w:pStyle w:val="Titre3"/>
-        <w:numPr>
-          <w:ilvl w:val="2"/>
-          <w:numId w:val="8"/>
-        </w:numPr>
-      </w:pPr>
-      <w:r>
-        <w:t>HUD :</w:t>
-      </w:r>
-    </w:p>
-    <w:p>
-      <w:pPr>
-        <w:ind w:left="1418"/>
-      </w:pPr>
-      <w:r>
-        <w:t>Ce fichier définit la classe HUD, qui gère l'affichage des informations de l'interface utilisateur, telles que les points de vie et le score des joueurs.</w:t>
-      </w:r>
-    </w:p>
-    <w:p>
-      <w:pPr>
-        <w:pStyle w:val="Titre3"/>
-        <w:numPr>
-          <w:ilvl w:val="2"/>
-          <w:numId w:val="8"/>
-        </w:numPr>
-      </w:pPr>
-      <w:r>
-        <w:t>StrengthBar</w:t>
-      </w:r>
-      <w:r>
-        <w:t> :</w:t>
-      </w:r>
-    </w:p>
-    <w:p>
-      <w:pPr>
-        <w:ind w:left="1418"/>
-      </w:pPr>
-      <w:r>
-        <w:t>Ce fichier définit la classe StrengthBar, qui gère la barre de force utilisée pour déterminer la puissance des tirs des joueurs.</w:t>
-      </w:r>
-    </w:p>
-    <w:p>
-      <w:pPr>
-        <w:pStyle w:val="Titre3"/>
-      </w:pPr>
+      <w:r>
+        <w:t>Gestion de la force :</w:t>
+      </w:r>
+    </w:p>
+    <w:p>
+      <w:r>
+        <w:drawing>
+          <wp:anchor distT="0" distB="0" distL="114300" distR="114300" simplePos="0" relativeHeight="251659264" behindDoc="0" locked="0" layoutInCell="1" allowOverlap="1" wp14:anchorId="6B697EC2" wp14:editId="425BD07A">
+            <wp:simplePos x="0" y="0"/>
+            <wp:positionH relativeFrom="margin">
+              <wp:align>right</wp:align>
+            </wp:positionH>
+            <wp:positionV relativeFrom="paragraph">
+              <wp:posOffset>859155</wp:posOffset>
+            </wp:positionV>
+            <wp:extent cx="3143250" cy="552450"/>
+            <wp:effectExtent l="0" t="0" r="0" b="0"/>
+            <wp:wrapSquare wrapText="bothSides"/>
+            <wp:docPr id="1456540484" name="Picture 1" descr="A black background with white text&#10;&#10;AI-generated content may be incorrect."/>
+            <wp:cNvGraphicFramePr>
+              <a:graphicFrameLocks xmlns:a="http://schemas.openxmlformats.org/drawingml/2006/main" noChangeAspect="1"/>
+            </wp:cNvGraphicFramePr>
+            <a:graphic xmlns:a="http://schemas.openxmlformats.org/drawingml/2006/main">
+              <a:graphicData uri="http://schemas.openxmlformats.org/drawingml/2006/picture">
+                <pic:pic xmlns:pic="http://schemas.openxmlformats.org/drawingml/2006/picture">
+                  <pic:nvPicPr>
+                    <pic:cNvPr id="1456540484" name="Picture 1" descr="A black background with white text&#10;&#10;AI-generated content may be incorrect."/>
+                    <pic:cNvPicPr/>
+                  </pic:nvPicPr>
+                  <pic:blipFill>
+                    <a:blip r:embed="rId11">
+                      <a:extLst>
+                        <a:ext uri="{28A0092B-C50C-407E-A947-70E740481C1C}">
+                          <a14:useLocalDpi xmlns:a14="http://schemas.microsoft.com/office/drawing/2010/main" val="0"/>
+                        </a:ext>
+                      </a:extLst>
+                    </a:blip>
+                    <a:stretch>
+                      <a:fillRect/>
+                    </a:stretch>
+                  </pic:blipFill>
+                  <pic:spPr>
+                    <a:xfrm>
+                      <a:off x="0" y="0"/>
+                      <a:ext cx="3143250" cy="552450"/>
+                    </a:xfrm>
+                    <a:prstGeom prst="rect">
+                      <a:avLst/>
+                    </a:prstGeom>
+                  </pic:spPr>
+                </pic:pic>
+              </a:graphicData>
+            </a:graphic>
+          </wp:anchor>
+        </w:drawing>
+      </w:r>
+      <w:r>
+        <w:drawing>
+          <wp:anchor distT="0" distB="0" distL="114300" distR="114300" simplePos="0" relativeHeight="251660288" behindDoc="0" locked="0" layoutInCell="1" allowOverlap="1" wp14:anchorId="7DBC9881" wp14:editId="2AB8D84F">
+            <wp:simplePos x="0" y="0"/>
+            <wp:positionH relativeFrom="column">
+              <wp:posOffset>8255</wp:posOffset>
+            </wp:positionH>
+            <wp:positionV relativeFrom="paragraph">
+              <wp:posOffset>833755</wp:posOffset>
+            </wp:positionV>
+            <wp:extent cx="2509520" cy="1600200"/>
+            <wp:effectExtent l="0" t="0" r="5080" b="0"/>
+            <wp:wrapSquare wrapText="bothSides"/>
+            <wp:docPr id="1985450108" name="Picture 1" descr="A computer screen shot of a code&#10;&#10;AI-generated content may be incorrect."/>
+            <wp:cNvGraphicFramePr>
+              <a:graphicFrameLocks xmlns:a="http://schemas.openxmlformats.org/drawingml/2006/main" noChangeAspect="1"/>
+            </wp:cNvGraphicFramePr>
+            <a:graphic xmlns:a="http://schemas.openxmlformats.org/drawingml/2006/main">
+              <a:graphicData uri="http://schemas.openxmlformats.org/drawingml/2006/picture">
+                <pic:pic xmlns:pic="http://schemas.openxmlformats.org/drawingml/2006/picture">
+                  <pic:nvPicPr>
+                    <pic:cNvPr id="1985450108" name="Picture 1" descr="A computer screen shot of a code&#10;&#10;AI-generated content may be incorrect."/>
+                    <pic:cNvPicPr/>
+                  </pic:nvPicPr>
+                  <pic:blipFill>
+                    <a:blip r:embed="rId12">
+                      <a:extLst>
+                        <a:ext uri="{28A0092B-C50C-407E-A947-70E740481C1C}">
+                          <a14:useLocalDpi xmlns:a14="http://schemas.microsoft.com/office/drawing/2010/main" val="0"/>
+                        </a:ext>
+                      </a:extLst>
+                    </a:blip>
+                    <a:stretch>
+                      <a:fillRect/>
+                    </a:stretch>
+                  </pic:blipFill>
+                  <pic:spPr>
+                    <a:xfrm>
+                      <a:off x="0" y="0"/>
+                      <a:ext cx="2509520" cy="1600200"/>
+                    </a:xfrm>
+                    <a:prstGeom prst="rect">
+                      <a:avLst/>
+                    </a:prstGeom>
+                  </pic:spPr>
+                </pic:pic>
+              </a:graphicData>
+            </a:graphic>
+          </wp:anchor>
+        </w:drawing>
+      </w:r>
+      <w:r>
+        <w:t>Après</w:t>
+      </w:r>
+      <w:r>
+        <w:t xml:space="preserve"> que l’angle </w:t>
+      </w:r>
+      <w:proofErr w:type="gramStart"/>
+      <w:r>
+        <w:t>ait</w:t>
+      </w:r>
+      <w:proofErr w:type="gramEnd"/>
+      <w:r>
+        <w:t xml:space="preserve"> été sélectionné vient le choix de la force</w:t>
+      </w:r>
+      <w:r>
+        <w:t xml:space="preserve"> le fonctionnement est assez simple, on incrémente juste une variable i sur la longueur de la barre (20 caractères) et la position finale quand on appuie sur espace définit la valeur de la force. On a donc une valeur comprise entre 0 et 20 qui sera ensuite multipliée par trois.</w:t>
+      </w:r>
+      <w:r>
+        <w:br/>
+      </w:r>
+      <w:r>
+        <w:rPr>
+          <w:noProof/>
+        </w:rPr>
+        <w:t xml:space="preserve"> </w:t>
+      </w:r>
     </w:p>
     <w:sectPr>
       <w:pgSz w:w="11906" w:h="16838"/>
@@ -1391,7 +1711,7 @@
 </file>
 
 <file path=word/endnotes.xml><?xml version="1.0" encoding="utf-8"?>
-<w:endnotes xmlns:wpc="http://schemas.microsoft.com/office/word/2010/wordprocessingCanvas" xmlns:cx="http://schemas.microsoft.com/office/drawing/2014/chartex" xmlns:cx1="http://schemas.microsoft.com/office/drawing/2015/9/8/chartex" xmlns:cx2="http://schemas.microsoft.com/office/drawing/2015/10/21/chartex" xmlns:cx3="http://schemas.microsoft.com/office/drawing/2016/5/9/chartex" xmlns:cx4="http://schemas.microsoft.com/office/drawing/2016/5/10/chartex" xmlns:cx5="http://schemas.microsoft.com/office/drawing/2016/5/11/chartex" xmlns:cx6="http://schemas.microsoft.com/office/drawing/2016/5/12/chartex" xmlns:cx7="http://schemas.microsoft.com/office/drawing/2016/5/13/chartex" xmlns:cx8="http://schemas.microsoft.com/office/drawing/2016/5/14/chartex" xmlns:mc="http://schemas.openxmlformats.org/markup-compatibility/2006" xmlns:aink="http://schemas.microsoft.com/office/drawing/2016/ink" xmlns:am3d="http://schemas.microsoft.com/office/drawing/2017/model3d" xmlns:o="urn:schemas-microsoft-com:office:office" xmlns:oel="http://schemas.microsoft.com/office/2019/extlst" xmlns:r="http://schemas.openxmlformats.org/officeDocument/2006/relationships" xmlns:m="http://schemas.openxmlformats.org/officeDocument/2006/math" xmlns:v="urn:schemas-microsoft-com:vml" xmlns:wp14="http://schemas.microsoft.com/office/word/2010/wordprocessingDrawing" xmlns:wp="http://schemas.openxmlformats.org/drawingml/2006/wordprocessingDrawing" xmlns:w10="urn:schemas-microsoft-com:office:word" xmlns:w="http://schemas.openxmlformats.org/wordprocessingml/2006/main" xmlns:w14="http://schemas.microsoft.com/office/word/2010/wordml" xmlns:w15="http://schemas.microsoft.com/office/word/2012/wordml" xmlns:w16cex="http://schemas.microsoft.com/office/word/2018/wordml/cex" xmlns:w16cid="http://schemas.microsoft.com/office/word/2016/wordml/cid" xmlns:w16="http://schemas.microsoft.com/office/word/2018/wordml" xmlns:w16sdtdh="http://schemas.microsoft.com/office/word/2020/wordml/sdtdatahash" xmlns:w16se="http://schemas.microsoft.com/office/word/2015/wordml/symex" xmlns:wpg="http://schemas.microsoft.com/office/word/2010/wordprocessingGroup" xmlns:wpi="http://schemas.microsoft.com/office/word/2010/wordprocessingInk" xmlns:wne="http://schemas.microsoft.com/office/word/2006/wordml" xmlns:wps="http://schemas.microsoft.com/office/word/2010/wordprocessingShape" mc:Ignorable="w14 w15 w16se w16cid w16 w16cex w16sdtdh wp14">
+<w:endnotes xmlns:wpc="http://schemas.microsoft.com/office/word/2010/wordprocessingCanvas" xmlns:cx="http://schemas.microsoft.com/office/drawing/2014/chartex" xmlns:cx1="http://schemas.microsoft.com/office/drawing/2015/9/8/chartex" xmlns:cx2="http://schemas.microsoft.com/office/drawing/2015/10/21/chartex" xmlns:cx3="http://schemas.microsoft.com/office/drawing/2016/5/9/chartex" xmlns:cx4="http://schemas.microsoft.com/office/drawing/2016/5/10/chartex" xmlns:cx5="http://schemas.microsoft.com/office/drawing/2016/5/11/chartex" xmlns:cx6="http://schemas.microsoft.com/office/drawing/2016/5/12/chartex" xmlns:cx7="http://schemas.microsoft.com/office/drawing/2016/5/13/chartex" xmlns:cx8="http://schemas.microsoft.com/office/drawing/2016/5/14/chartex" xmlns:mc="http://schemas.openxmlformats.org/markup-compatibility/2006" xmlns:aink="http://schemas.microsoft.com/office/drawing/2016/ink" xmlns:am3d="http://schemas.microsoft.com/office/drawing/2017/model3d" xmlns:o="urn:schemas-microsoft-com:office:office" xmlns:oel="http://schemas.microsoft.com/office/2019/extlst" xmlns:r="http://schemas.openxmlformats.org/officeDocument/2006/relationships" xmlns:m="http://schemas.openxmlformats.org/officeDocument/2006/math" xmlns:v="urn:schemas-microsoft-com:vml" xmlns:wp14="http://schemas.microsoft.com/office/word/2010/wordprocessingDrawing" xmlns:wp="http://schemas.openxmlformats.org/drawingml/2006/wordprocessingDrawing" xmlns:w10="urn:schemas-microsoft-com:office:word" xmlns:w="http://schemas.openxmlformats.org/wordprocessingml/2006/main" xmlns:w14="http://schemas.microsoft.com/office/word/2010/wordml" xmlns:w15="http://schemas.microsoft.com/office/word/2012/wordml" xmlns:w16cex="http://schemas.microsoft.com/office/word/2018/wordml/cex" xmlns:w16cid="http://schemas.microsoft.com/office/word/2016/wordml/cid" xmlns:w16="http://schemas.microsoft.com/office/word/2018/wordml" xmlns:w16du="http://schemas.microsoft.com/office/word/2023/wordml/word16du" xmlns:w16sdtdh="http://schemas.microsoft.com/office/word/2020/wordml/sdtdatahash" xmlns:w16sdtfl="http://schemas.microsoft.com/office/word/2024/wordml/sdtformatlock" xmlns:w16se="http://schemas.microsoft.com/office/word/2015/wordml/symex" xmlns:wpg="http://schemas.microsoft.com/office/word/2010/wordprocessingGroup" xmlns:wpi="http://schemas.microsoft.com/office/word/2010/wordprocessingInk" xmlns:wne="http://schemas.microsoft.com/office/word/2006/wordml" xmlns:wps="http://schemas.microsoft.com/office/word/2010/wordprocessingShape" mc:Ignorable="w14 w15 w16se w16cid w16 w16cex w16sdtdh w16sdtfl w16du wp14">
   <w:endnote w:type="separator" w:id="-1">
     <w:p>
       <w:pPr>
@@ -1416,7 +1736,7 @@
 </file>
 
 <file path=word/footnotes.xml><?xml version="1.0" encoding="utf-8"?>
-<w:footnotes xmlns:wpc="http://schemas.microsoft.com/office/word/2010/wordprocessingCanvas" xmlns:cx="http://schemas.microsoft.com/office/drawing/2014/chartex" xmlns:cx1="http://schemas.microsoft.com/office/drawing/2015/9/8/chartex" xmlns:cx2="http://schemas.microsoft.com/office/drawing/2015/10/21/chartex" xmlns:cx3="http://schemas.microsoft.com/office/drawing/2016/5/9/chartex" xmlns:cx4="http://schemas.microsoft.com/office/drawing/2016/5/10/chartex" xmlns:cx5="http://schemas.microsoft.com/office/drawing/2016/5/11/chartex" xmlns:cx6="http://schemas.microsoft.com/office/drawing/2016/5/12/chartex" xmlns:cx7="http://schemas.microsoft.com/office/drawing/2016/5/13/chartex" xmlns:cx8="http://schemas.microsoft.com/office/drawing/2016/5/14/chartex" xmlns:mc="http://schemas.openxmlformats.org/markup-compatibility/2006" xmlns:aink="http://schemas.microsoft.com/office/drawing/2016/ink" xmlns:am3d="http://schemas.microsoft.com/office/drawing/2017/model3d" xmlns:o="urn:schemas-microsoft-com:office:office" xmlns:oel="http://schemas.microsoft.com/office/2019/extlst" xmlns:r="http://schemas.openxmlformats.org/officeDocument/2006/relationships" xmlns:m="http://schemas.openxmlformats.org/officeDocument/2006/math" xmlns:v="urn:schemas-microsoft-com:vml" xmlns:wp14="http://schemas.microsoft.com/office/word/2010/wordprocessingDrawing" xmlns:wp="http://schemas.openxmlformats.org/drawingml/2006/wordprocessingDrawing" xmlns:w10="urn:schemas-microsoft-com:office:word" xmlns:w="http://schemas.openxmlformats.org/wordprocessingml/2006/main" xmlns:w14="http://schemas.microsoft.com/office/word/2010/wordml" xmlns:w15="http://schemas.microsoft.com/office/word/2012/wordml" xmlns:w16cex="http://schemas.microsoft.com/office/word/2018/wordml/cex" xmlns:w16cid="http://schemas.microsoft.com/office/word/2016/wordml/cid" xmlns:w16="http://schemas.microsoft.com/office/word/2018/wordml" xmlns:w16sdtdh="http://schemas.microsoft.com/office/word/2020/wordml/sdtdatahash" xmlns:w16se="http://schemas.microsoft.com/office/word/2015/wordml/symex" xmlns:wpg="http://schemas.microsoft.com/office/word/2010/wordprocessingGroup" xmlns:wpi="http://schemas.microsoft.com/office/word/2010/wordprocessingInk" xmlns:wne="http://schemas.microsoft.com/office/word/2006/wordml" xmlns:wps="http://schemas.microsoft.com/office/word/2010/wordprocessingShape" mc:Ignorable="w14 w15 w16se w16cid w16 w16cex w16sdtdh wp14">
+<w:footnotes xmlns:wpc="http://schemas.microsoft.com/office/word/2010/wordprocessingCanvas" xmlns:cx="http://schemas.microsoft.com/office/drawing/2014/chartex" xmlns:cx1="http://schemas.microsoft.com/office/drawing/2015/9/8/chartex" xmlns:cx2="http://schemas.microsoft.com/office/drawing/2015/10/21/chartex" xmlns:cx3="http://schemas.microsoft.com/office/drawing/2016/5/9/chartex" xmlns:cx4="http://schemas.microsoft.com/office/drawing/2016/5/10/chartex" xmlns:cx5="http://schemas.microsoft.com/office/drawing/2016/5/11/chartex" xmlns:cx6="http://schemas.microsoft.com/office/drawing/2016/5/12/chartex" xmlns:cx7="http://schemas.microsoft.com/office/drawing/2016/5/13/chartex" xmlns:cx8="http://schemas.microsoft.com/office/drawing/2016/5/14/chartex" xmlns:mc="http://schemas.openxmlformats.org/markup-compatibility/2006" xmlns:aink="http://schemas.microsoft.com/office/drawing/2016/ink" xmlns:am3d="http://schemas.microsoft.com/office/drawing/2017/model3d" xmlns:o="urn:schemas-microsoft-com:office:office" xmlns:oel="http://schemas.microsoft.com/office/2019/extlst" xmlns:r="http://schemas.openxmlformats.org/officeDocument/2006/relationships" xmlns:m="http://schemas.openxmlformats.org/officeDocument/2006/math" xmlns:v="urn:schemas-microsoft-com:vml" xmlns:wp14="http://schemas.microsoft.com/office/word/2010/wordprocessingDrawing" xmlns:wp="http://schemas.openxmlformats.org/drawingml/2006/wordprocessingDrawing" xmlns:w10="urn:schemas-microsoft-com:office:word" xmlns:w="http://schemas.openxmlformats.org/wordprocessingml/2006/main" xmlns:w14="http://schemas.microsoft.com/office/word/2010/wordml" xmlns:w15="http://schemas.microsoft.com/office/word/2012/wordml" xmlns:w16cex="http://schemas.microsoft.com/office/word/2018/wordml/cex" xmlns:w16cid="http://schemas.microsoft.com/office/word/2016/wordml/cid" xmlns:w16="http://schemas.microsoft.com/office/word/2018/wordml" xmlns:w16du="http://schemas.microsoft.com/office/word/2023/wordml/word16du" xmlns:w16sdtdh="http://schemas.microsoft.com/office/word/2020/wordml/sdtdatahash" xmlns:w16sdtfl="http://schemas.microsoft.com/office/word/2024/wordml/sdtformatlock" xmlns:w16se="http://schemas.microsoft.com/office/word/2015/wordml/symex" xmlns:wpg="http://schemas.microsoft.com/office/word/2010/wordprocessingGroup" xmlns:wpi="http://schemas.microsoft.com/office/word/2010/wordprocessingInk" xmlns:wne="http://schemas.microsoft.com/office/word/2006/wordml" xmlns:wps="http://schemas.microsoft.com/office/word/2010/wordprocessingShape" mc:Ignorable="w14 w15 w16se w16cid w16 w16cex w16sdtdh w16sdtfl w16du wp14">
   <w:footnote w:type="separator" w:id="-1">
     <w:p>
       <w:pPr>
@@ -1441,7 +1761,7 @@
 </file>
 
 <file path=word/numbering.xml><?xml version="1.0" encoding="utf-8"?>
-<w:numbering xmlns:wpc="http://schemas.microsoft.com/office/word/2010/wordprocessingCanvas" xmlns:cx="http://schemas.microsoft.com/office/drawing/2014/chartex" xmlns:cx1="http://schemas.microsoft.com/office/drawing/2015/9/8/chartex" xmlns:cx2="http://schemas.microsoft.com/office/drawing/2015/10/21/chartex" xmlns:cx3="http://schemas.microsoft.com/office/drawing/2016/5/9/chartex" xmlns:cx4="http://schemas.microsoft.com/office/drawing/2016/5/10/chartex" xmlns:cx5="http://schemas.microsoft.com/office/drawing/2016/5/11/chartex" xmlns:cx6="http://schemas.microsoft.com/office/drawing/2016/5/12/chartex" xmlns:cx7="http://schemas.microsoft.com/office/drawing/2016/5/13/chartex" xmlns:cx8="http://schemas.microsoft.com/office/drawing/2016/5/14/chartex" xmlns:mc="http://schemas.openxmlformats.org/markup-compatibility/2006" xmlns:aink="http://schemas.microsoft.com/office/drawing/2016/ink" xmlns:am3d="http://schemas.microsoft.com/office/drawing/2017/model3d" xmlns:o="urn:schemas-microsoft-com:office:office" xmlns:oel="http://schemas.microsoft.com/office/2019/extlst" xmlns:r="http://schemas.openxmlformats.org/officeDocument/2006/relationships" xmlns:m="http://schemas.openxmlformats.org/officeDocument/2006/math" xmlns:v="urn:schemas-microsoft-com:vml" xmlns:wp14="http://schemas.microsoft.com/office/word/2010/wordprocessingDrawing" xmlns:wp="http://schemas.openxmlformats.org/drawingml/2006/wordprocessingDrawing" xmlns:w10="urn:schemas-microsoft-com:office:word" xmlns:w="http://schemas.openxmlformats.org/wordprocessingml/2006/main" xmlns:w14="http://schemas.microsoft.com/office/word/2010/wordml" xmlns:w15="http://schemas.microsoft.com/office/word/2012/wordml" xmlns:w16cex="http://schemas.microsoft.com/office/word/2018/wordml/cex" xmlns:w16cid="http://schemas.microsoft.com/office/word/2016/wordml/cid" xmlns:w16="http://schemas.microsoft.com/office/word/2018/wordml" xmlns:w16sdtdh="http://schemas.microsoft.com/office/word/2020/wordml/sdtdatahash" xmlns:w16se="http://schemas.microsoft.com/office/word/2015/wordml/symex" xmlns:wpg="http://schemas.microsoft.com/office/word/2010/wordprocessingGroup" xmlns:wpi="http://schemas.microsoft.com/office/word/2010/wordprocessingInk" xmlns:wne="http://schemas.microsoft.com/office/word/2006/wordml" xmlns:wps="http://schemas.microsoft.com/office/word/2010/wordprocessingShape" mc:Ignorable="w14 w15 w16se w16cid w16 w16cex w16sdtdh wp14">
+<w:numbering xmlns:wpc="http://schemas.microsoft.com/office/word/2010/wordprocessingCanvas" xmlns:cx="http://schemas.microsoft.com/office/drawing/2014/chartex" xmlns:cx1="http://schemas.microsoft.com/office/drawing/2015/9/8/chartex" xmlns:cx2="http://schemas.microsoft.com/office/drawing/2015/10/21/chartex" xmlns:cx3="http://schemas.microsoft.com/office/drawing/2016/5/9/chartex" xmlns:cx4="http://schemas.microsoft.com/office/drawing/2016/5/10/chartex" xmlns:cx5="http://schemas.microsoft.com/office/drawing/2016/5/11/chartex" xmlns:cx6="http://schemas.microsoft.com/office/drawing/2016/5/12/chartex" xmlns:cx7="http://schemas.microsoft.com/office/drawing/2016/5/13/chartex" xmlns:cx8="http://schemas.microsoft.com/office/drawing/2016/5/14/chartex" xmlns:mc="http://schemas.openxmlformats.org/markup-compatibility/2006" xmlns:aink="http://schemas.microsoft.com/office/drawing/2016/ink" xmlns:am3d="http://schemas.microsoft.com/office/drawing/2017/model3d" xmlns:o="urn:schemas-microsoft-com:office:office" xmlns:oel="http://schemas.microsoft.com/office/2019/extlst" xmlns:r="http://schemas.openxmlformats.org/officeDocument/2006/relationships" xmlns:m="http://schemas.openxmlformats.org/officeDocument/2006/math" xmlns:v="urn:schemas-microsoft-com:vml" xmlns:wp14="http://schemas.microsoft.com/office/word/2010/wordprocessingDrawing" xmlns:wp="http://schemas.openxmlformats.org/drawingml/2006/wordprocessingDrawing" xmlns:w10="urn:schemas-microsoft-com:office:word" xmlns:w="http://schemas.openxmlformats.org/wordprocessingml/2006/main" xmlns:w14="http://schemas.microsoft.com/office/word/2010/wordml" xmlns:w15="http://schemas.microsoft.com/office/word/2012/wordml" xmlns:w16cex="http://schemas.microsoft.com/office/word/2018/wordml/cex" xmlns:w16cid="http://schemas.microsoft.com/office/word/2016/wordml/cid" xmlns:w16="http://schemas.microsoft.com/office/word/2018/wordml" xmlns:w16du="http://schemas.microsoft.com/office/word/2023/wordml/word16du" xmlns:w16sdtdh="http://schemas.microsoft.com/office/word/2020/wordml/sdtdatahash" xmlns:w16sdtfl="http://schemas.microsoft.com/office/word/2024/wordml/sdtformatlock" xmlns:w16se="http://schemas.microsoft.com/office/word/2015/wordml/symex" xmlns:wpg="http://schemas.microsoft.com/office/word/2010/wordprocessingGroup" xmlns:wpi="http://schemas.microsoft.com/office/word/2010/wordprocessingInk" xmlns:wne="http://schemas.microsoft.com/office/word/2006/wordml" xmlns:wps="http://schemas.microsoft.com/office/word/2010/wordprocessingShape" mc:Ignorable="w14 w15 w16se w16cid w16 w16cex w16sdtdh w16sdtfl w16du wp14">
   <w:abstractNum w:abstractNumId="0" w15:restartNumberingAfterBreak="0">
     <w:nsid w:val="05BC2FDD"/>
     <w:multiLevelType w:val="hybridMultilevel"/>
@@ -2197,6 +2517,92 @@
     </w:lvl>
   </w:abstractNum>
   <w:abstractNum w:abstractNumId="8" w15:restartNumberingAfterBreak="0">
+    <w:nsid w:val="42A507CD"/>
+    <w:multiLevelType w:val="hybridMultilevel"/>
+    <w:tmpl w:val="0C067CFC"/>
+    <w:lvl w:ilvl="0" w:tplc="100C000F">
+      <w:start w:val="1"/>
+      <w:numFmt w:val="decimal"/>
+      <w:lvlText w:val="%1."/>
+      <w:lvlJc w:val="left"/>
+      <w:pPr>
+        <w:ind w:left="720" w:hanging="360"/>
+      </w:pPr>
+    </w:lvl>
+    <w:lvl w:ilvl="1" w:tplc="100C0019" w:tentative="1">
+      <w:start w:val="1"/>
+      <w:numFmt w:val="lowerLetter"/>
+      <w:lvlText w:val="%2."/>
+      <w:lvlJc w:val="left"/>
+      <w:pPr>
+        <w:ind w:left="1440" w:hanging="360"/>
+      </w:pPr>
+    </w:lvl>
+    <w:lvl w:ilvl="2" w:tplc="100C001B" w:tentative="1">
+      <w:start w:val="1"/>
+      <w:numFmt w:val="lowerRoman"/>
+      <w:lvlText w:val="%3."/>
+      <w:lvlJc w:val="right"/>
+      <w:pPr>
+        <w:ind w:left="2160" w:hanging="180"/>
+      </w:pPr>
+    </w:lvl>
+    <w:lvl w:ilvl="3" w:tplc="100C000F" w:tentative="1">
+      <w:start w:val="1"/>
+      <w:numFmt w:val="decimal"/>
+      <w:lvlText w:val="%4."/>
+      <w:lvlJc w:val="left"/>
+      <w:pPr>
+        <w:ind w:left="2880" w:hanging="360"/>
+      </w:pPr>
+    </w:lvl>
+    <w:lvl w:ilvl="4" w:tplc="100C0019" w:tentative="1">
+      <w:start w:val="1"/>
+      <w:numFmt w:val="lowerLetter"/>
+      <w:lvlText w:val="%5."/>
+      <w:lvlJc w:val="left"/>
+      <w:pPr>
+        <w:ind w:left="3600" w:hanging="360"/>
+      </w:pPr>
+    </w:lvl>
+    <w:lvl w:ilvl="5" w:tplc="100C001B" w:tentative="1">
+      <w:start w:val="1"/>
+      <w:numFmt w:val="lowerRoman"/>
+      <w:lvlText w:val="%6."/>
+      <w:lvlJc w:val="right"/>
+      <w:pPr>
+        <w:ind w:left="4320" w:hanging="180"/>
+      </w:pPr>
+    </w:lvl>
+    <w:lvl w:ilvl="6" w:tplc="100C000F" w:tentative="1">
+      <w:start w:val="1"/>
+      <w:numFmt w:val="decimal"/>
+      <w:lvlText w:val="%7."/>
+      <w:lvlJc w:val="left"/>
+      <w:pPr>
+        <w:ind w:left="5040" w:hanging="360"/>
+      </w:pPr>
+    </w:lvl>
+    <w:lvl w:ilvl="7" w:tplc="100C0019" w:tentative="1">
+      <w:start w:val="1"/>
+      <w:numFmt w:val="lowerLetter"/>
+      <w:lvlText w:val="%8."/>
+      <w:lvlJc w:val="left"/>
+      <w:pPr>
+        <w:ind w:left="5760" w:hanging="360"/>
+      </w:pPr>
+    </w:lvl>
+    <w:lvl w:ilvl="8" w:tplc="100C001B" w:tentative="1">
+      <w:start w:val="1"/>
+      <w:numFmt w:val="lowerRoman"/>
+      <w:lvlText w:val="%9."/>
+      <w:lvlJc w:val="right"/>
+      <w:pPr>
+        <w:ind w:left="6480" w:hanging="180"/>
+      </w:pPr>
+    </w:lvl>
+  </w:abstractNum>
+  <w:abstractNum w:abstractNumId="9" w15:restartNumberingAfterBreak="0">
     <w:nsid w:val="4D2F4181"/>
     <w:multiLevelType w:val="multilevel"/>
     <w:tmpl w:val="100C001F"/>
@@ -2285,7 +2691,7 @@
       </w:pPr>
     </w:lvl>
   </w:abstractNum>
-  <w:abstractNum w:abstractNumId="9" w15:restartNumberingAfterBreak="0">
+  <w:abstractNum w:abstractNumId="10" w15:restartNumberingAfterBreak="0">
     <w:nsid w:val="68CA5BC1"/>
     <w:multiLevelType w:val="multilevel"/>
     <w:tmpl w:val="100C001F"/>
@@ -2371,7 +2777,7 @@
       </w:pPr>
     </w:lvl>
   </w:abstractNum>
-  <w:abstractNum w:abstractNumId="10" w15:restartNumberingAfterBreak="0">
+  <w:abstractNum w:abstractNumId="11" w15:restartNumberingAfterBreak="0">
     <w:nsid w:val="6B6D735F"/>
     <w:multiLevelType w:val="multilevel"/>
     <w:tmpl w:val="100C001F"/>
@@ -2457,7 +2863,7 @@
       </w:pPr>
     </w:lvl>
   </w:abstractNum>
-  <w:abstractNum w:abstractNumId="11" w15:restartNumberingAfterBreak="0">
+  <w:abstractNum w:abstractNumId="12" w15:restartNumberingAfterBreak="0">
     <w:nsid w:val="70F071C0"/>
     <w:multiLevelType w:val="hybridMultilevel"/>
     <w:tmpl w:val="984E8CE6"/>
@@ -2546,7 +2952,7 @@
       </w:pPr>
     </w:lvl>
   </w:abstractNum>
-  <w:abstractNum w:abstractNumId="12" w15:restartNumberingAfterBreak="0">
+  <w:abstractNum w:abstractNumId="13" w15:restartNumberingAfterBreak="0">
     <w:nsid w:val="73863246"/>
     <w:multiLevelType w:val="hybridMultilevel"/>
     <w:tmpl w:val="D53A9B7E"/>
@@ -2659,7 +3065,7 @@
       </w:rPr>
     </w:lvl>
   </w:abstractNum>
-  <w:abstractNum w:abstractNumId="13" w15:restartNumberingAfterBreak="0">
+  <w:abstractNum w:abstractNumId="14" w15:restartNumberingAfterBreak="0">
     <w:nsid w:val="774A1669"/>
     <w:multiLevelType w:val="hybridMultilevel"/>
     <w:tmpl w:val="94AAB890"/>
@@ -2748,7 +3154,7 @@
       </w:pPr>
     </w:lvl>
   </w:abstractNum>
-  <w:abstractNum w:abstractNumId="14" w15:restartNumberingAfterBreak="0">
+  <w:abstractNum w:abstractNumId="15" w15:restartNumberingAfterBreak="0">
     <w:nsid w:val="77653494"/>
     <w:multiLevelType w:val="multilevel"/>
     <w:tmpl w:val="100C001F"/>
@@ -2844,10 +3250,10 @@
     <w:abstractNumId w:val="5"/>
   </w:num>
   <w:num w:numId="4" w16cid:durableId="1966502269">
-    <w:abstractNumId w:val="13"/>
+    <w:abstractNumId w:val="14"/>
   </w:num>
   <w:num w:numId="5" w16cid:durableId="1700160373">
-    <w:abstractNumId w:val="11"/>
+    <w:abstractNumId w:val="12"/>
   </w:num>
   <w:num w:numId="6" w16cid:durableId="1515924480">
     <w:abstractNumId w:val="6"/>
@@ -2856,16 +3262,16 @@
     <w:abstractNumId w:val="3"/>
   </w:num>
   <w:num w:numId="8" w16cid:durableId="702556061">
+    <w:abstractNumId w:val="10"/>
+  </w:num>
+  <w:num w:numId="9" w16cid:durableId="855457505">
     <w:abstractNumId w:val="9"/>
   </w:num>
-  <w:num w:numId="9" w16cid:durableId="855457505">
-    <w:abstractNumId w:val="8"/>
-  </w:num>
   <w:num w:numId="10" w16cid:durableId="1349135328">
-    <w:abstractNumId w:val="14"/>
+    <w:abstractNumId w:val="15"/>
   </w:num>
   <w:num w:numId="11" w16cid:durableId="1365404521">
-    <w:abstractNumId w:val="10"/>
+    <w:abstractNumId w:val="11"/>
   </w:num>
   <w:num w:numId="12" w16cid:durableId="702559456">
     <w:abstractNumId w:val="4"/>
@@ -2877,13 +3283,16 @@
     <w:abstractNumId w:val="7"/>
   </w:num>
   <w:num w:numId="15" w16cid:durableId="2072458032">
-    <w:abstractNumId w:val="12"/>
+    <w:abstractNumId w:val="13"/>
+  </w:num>
+  <w:num w:numId="16" w16cid:durableId="1447188997">
+    <w:abstractNumId w:val="8"/>
   </w:num>
 </w:numbering>
 </file>
 
 <file path=word/styles.xml><?xml version="1.0" encoding="utf-8"?>
-<w:styles xmlns:mc="http://schemas.openxmlformats.org/markup-compatibility/2006" xmlns:r="http://schemas.openxmlformats.org/officeDocument/2006/relationships" xmlns:w="http://schemas.openxmlformats.org/wordprocessingml/2006/main" xmlns:w14="http://schemas.microsoft.com/office/word/2010/wordml" xmlns:w15="http://schemas.microsoft.com/office/word/2012/wordml" xmlns:w16cex="http://schemas.microsoft.com/office/word/2018/wordml/cex" xmlns:w16cid="http://schemas.microsoft.com/office/word/2016/wordml/cid" xmlns:w16="http://schemas.microsoft.com/office/word/2018/wordml" xmlns:w16sdtdh="http://schemas.microsoft.com/office/word/2020/wordml/sdtdatahash" xmlns:w16se="http://schemas.microsoft.com/office/word/2015/wordml/symex" mc:Ignorable="w14 w15 w16se w16cid w16 w16cex w16sdtdh">
+<w:styles xmlns:mc="http://schemas.openxmlformats.org/markup-compatibility/2006" xmlns:r="http://schemas.openxmlformats.org/officeDocument/2006/relationships" xmlns:w="http://schemas.openxmlformats.org/wordprocessingml/2006/main" xmlns:w14="http://schemas.microsoft.com/office/word/2010/wordml" xmlns:w15="http://schemas.microsoft.com/office/word/2012/wordml" xmlns:w16cex="http://schemas.microsoft.com/office/word/2018/wordml/cex" xmlns:w16cid="http://schemas.microsoft.com/office/word/2016/wordml/cid" xmlns:w16="http://schemas.microsoft.com/office/word/2018/wordml" xmlns:w16du="http://schemas.microsoft.com/office/word/2023/wordml/word16du" xmlns:w16sdtdh="http://schemas.microsoft.com/office/word/2020/wordml/sdtdatahash" xmlns:w16sdtfl="http://schemas.microsoft.com/office/word/2024/wordml/sdtformatlock" xmlns:w16se="http://schemas.microsoft.com/office/word/2015/wordml/symex" mc:Ignorable="w14 w15 w16se w16cid w16 w16cex w16sdtdh w16sdtfl w16du">
   <w:docDefaults>
     <w:rPrDefault>
       <w:rPr>
@@ -3283,11 +3692,11 @@
     <w:name w:val="Normal"/>
     <w:qFormat/>
   </w:style>
-  <w:style w:type="paragraph" w:styleId="Titre1">
+  <w:style w:type="paragraph" w:styleId="Heading1">
     <w:name w:val="heading 1"/>
     <w:basedOn w:val="Normal"/>
     <w:next w:val="Normal"/>
-    <w:link w:val="Titre1Car"/>
+    <w:link w:val="Heading1Char"/>
     <w:uiPriority w:val="9"/>
     <w:qFormat/>
     <w:rsid w:val="00651C4F"/>
@@ -3304,11 +3713,11 @@
       <w:szCs w:val="32"/>
     </w:rPr>
   </w:style>
-  <w:style w:type="paragraph" w:styleId="Titre2">
+  <w:style w:type="paragraph" w:styleId="Heading2">
     <w:name w:val="heading 2"/>
     <w:basedOn w:val="Normal"/>
     <w:next w:val="Normal"/>
-    <w:link w:val="Titre2Car"/>
+    <w:link w:val="Heading2Char"/>
     <w:uiPriority w:val="9"/>
     <w:unhideWhenUsed/>
     <w:qFormat/>
@@ -3326,11 +3735,11 @@
       <w:szCs w:val="26"/>
     </w:rPr>
   </w:style>
-  <w:style w:type="paragraph" w:styleId="Titre3">
+  <w:style w:type="paragraph" w:styleId="Heading3">
     <w:name w:val="heading 3"/>
     <w:basedOn w:val="Normal"/>
     <w:next w:val="Normal"/>
-    <w:link w:val="Titre3Car"/>
+    <w:link w:val="Heading3Char"/>
     <w:uiPriority w:val="9"/>
     <w:unhideWhenUsed/>
     <w:qFormat/>
@@ -3348,11 +3757,11 @@
       <w:szCs w:val="24"/>
     </w:rPr>
   </w:style>
-  <w:style w:type="paragraph" w:styleId="Titre5">
+  <w:style w:type="paragraph" w:styleId="Heading5">
     <w:name w:val="heading 5"/>
     <w:basedOn w:val="Normal"/>
     <w:next w:val="Normal"/>
-    <w:link w:val="Titre5Car"/>
+    <w:link w:val="Heading5Char"/>
     <w:uiPriority w:val="9"/>
     <w:semiHidden/>
     <w:unhideWhenUsed/>
@@ -3369,13 +3778,13 @@
       <w:color w:val="2F5496" w:themeColor="accent1" w:themeShade="BF"/>
     </w:rPr>
   </w:style>
-  <w:style w:type="character" w:default="1" w:styleId="Policepardfaut">
+  <w:style w:type="character" w:default="1" w:styleId="DefaultParagraphFont">
     <w:name w:val="Default Paragraph Font"/>
     <w:uiPriority w:val="1"/>
     <w:semiHidden/>
     <w:unhideWhenUsed/>
   </w:style>
-  <w:style w:type="table" w:default="1" w:styleId="TableauNormal">
+  <w:style w:type="table" w:default="1" w:styleId="TableNormal">
     <w:name w:val="Normal Table"/>
     <w:uiPriority w:val="99"/>
     <w:semiHidden/>
@@ -3390,17 +3799,17 @@
       </w:tblCellMar>
     </w:tblPr>
   </w:style>
-  <w:style w:type="numbering" w:default="1" w:styleId="Aucuneliste">
+  <w:style w:type="numbering" w:default="1" w:styleId="NoList">
     <w:name w:val="No List"/>
     <w:uiPriority w:val="99"/>
     <w:semiHidden/>
     <w:unhideWhenUsed/>
   </w:style>
-  <w:style w:type="paragraph" w:styleId="Titre">
+  <w:style w:type="paragraph" w:styleId="Title">
     <w:name w:val="Title"/>
     <w:basedOn w:val="Normal"/>
     <w:next w:val="Normal"/>
-    <w:link w:val="TitreCar"/>
+    <w:link w:val="TitleChar"/>
     <w:uiPriority w:val="10"/>
     <w:qFormat/>
     <w:rsid w:val="00B82940"/>
@@ -3416,10 +3825,10 @@
       <w:szCs w:val="56"/>
     </w:rPr>
   </w:style>
-  <w:style w:type="character" w:customStyle="1" w:styleId="TitreCar">
-    <w:name w:val="Titre Car"/>
-    <w:basedOn w:val="Policepardfaut"/>
-    <w:link w:val="Titre"/>
+  <w:style w:type="character" w:customStyle="1" w:styleId="TitleChar">
+    <w:name w:val="Title Char"/>
+    <w:basedOn w:val="DefaultParagraphFont"/>
+    <w:link w:val="Title"/>
     <w:uiPriority w:val="10"/>
     <w:rsid w:val="00B82940"/>
     <w:rPr>
@@ -3430,10 +3839,10 @@
       <w:szCs w:val="56"/>
     </w:rPr>
   </w:style>
-  <w:style w:type="character" w:customStyle="1" w:styleId="Titre1Car">
-    <w:name w:val="Titre 1 Car"/>
-    <w:basedOn w:val="Policepardfaut"/>
-    <w:link w:val="Titre1"/>
+  <w:style w:type="character" w:customStyle="1" w:styleId="Heading1Char">
+    <w:name w:val="Heading 1 Char"/>
+    <w:basedOn w:val="DefaultParagraphFont"/>
+    <w:link w:val="Heading1"/>
     <w:uiPriority w:val="9"/>
     <w:rsid w:val="00651C4F"/>
     <w:rPr>
@@ -3443,7 +3852,7 @@
       <w:szCs w:val="32"/>
     </w:rPr>
   </w:style>
-  <w:style w:type="paragraph" w:styleId="Paragraphedeliste">
+  <w:style w:type="paragraph" w:styleId="ListParagraph">
     <w:name w:val="List Paragraph"/>
     <w:basedOn w:val="Normal"/>
     <w:uiPriority w:val="34"/>
@@ -3454,9 +3863,9 @@
       <w:contextualSpacing/>
     </w:pPr>
   </w:style>
-  <w:style w:type="paragraph" w:styleId="En-ttedetabledesmatires">
+  <w:style w:type="paragraph" w:styleId="TOCHeading">
     <w:name w:val="TOC Heading"/>
-    <w:basedOn w:val="Titre1"/>
+    <w:basedOn w:val="Heading1"/>
     <w:next w:val="Normal"/>
     <w:uiPriority w:val="39"/>
     <w:unhideWhenUsed/>
@@ -3471,7 +3880,7 @@
       <w14:ligatures w14:val="none"/>
     </w:rPr>
   </w:style>
-  <w:style w:type="paragraph" w:styleId="TM1">
+  <w:style w:type="paragraph" w:styleId="TOC1">
     <w:name w:val="toc 1"/>
     <w:basedOn w:val="Normal"/>
     <w:next w:val="Normal"/>
@@ -3483,9 +3892,9 @@
       <w:spacing w:after="100"/>
     </w:pPr>
   </w:style>
-  <w:style w:type="character" w:styleId="Lienhypertexte">
+  <w:style w:type="character" w:styleId="Hyperlink">
     <w:name w:val="Hyperlink"/>
-    <w:basedOn w:val="Policepardfaut"/>
+    <w:basedOn w:val="DefaultParagraphFont"/>
     <w:uiPriority w:val="99"/>
     <w:unhideWhenUsed/>
     <w:rsid w:val="00FE3ACA"/>
@@ -3494,10 +3903,10 @@
       <w:u w:val="single"/>
     </w:rPr>
   </w:style>
-  <w:style w:type="character" w:customStyle="1" w:styleId="Titre2Car">
-    <w:name w:val="Titre 2 Car"/>
-    <w:basedOn w:val="Policepardfaut"/>
-    <w:link w:val="Titre2"/>
+  <w:style w:type="character" w:customStyle="1" w:styleId="Heading2Char">
+    <w:name w:val="Heading 2 Char"/>
+    <w:basedOn w:val="DefaultParagraphFont"/>
+    <w:link w:val="Heading2"/>
     <w:uiPriority w:val="9"/>
     <w:rsid w:val="00926867"/>
     <w:rPr>
@@ -3507,10 +3916,10 @@
       <w:szCs w:val="26"/>
     </w:rPr>
   </w:style>
-  <w:style w:type="character" w:customStyle="1" w:styleId="Titre3Car">
-    <w:name w:val="Titre 3 Car"/>
-    <w:basedOn w:val="Policepardfaut"/>
-    <w:link w:val="Titre3"/>
+  <w:style w:type="character" w:customStyle="1" w:styleId="Heading3Char">
+    <w:name w:val="Heading 3 Char"/>
+    <w:basedOn w:val="DefaultParagraphFont"/>
+    <w:link w:val="Heading3"/>
     <w:uiPriority w:val="9"/>
     <w:rsid w:val="002315D3"/>
     <w:rPr>
@@ -3520,7 +3929,7 @@
       <w:szCs w:val="24"/>
     </w:rPr>
   </w:style>
-  <w:style w:type="paragraph" w:styleId="TM2">
+  <w:style w:type="paragraph" w:styleId="TOC2">
     <w:name w:val="toc 2"/>
     <w:basedOn w:val="Normal"/>
     <w:next w:val="Normal"/>
@@ -3533,7 +3942,7 @@
       <w:ind w:left="220"/>
     </w:pPr>
   </w:style>
-  <w:style w:type="paragraph" w:styleId="TM3">
+  <w:style w:type="paragraph" w:styleId="TOC3">
     <w:name w:val="toc 3"/>
     <w:basedOn w:val="Normal"/>
     <w:next w:val="Normal"/>
@@ -3546,10 +3955,10 @@
       <w:ind w:left="440"/>
     </w:pPr>
   </w:style>
-  <w:style w:type="character" w:customStyle="1" w:styleId="Titre5Car">
-    <w:name w:val="Titre 5 Car"/>
-    <w:basedOn w:val="Policepardfaut"/>
-    <w:link w:val="Titre5"/>
+  <w:style w:type="character" w:customStyle="1" w:styleId="Heading5Char">
+    <w:name w:val="Heading 5 Char"/>
+    <w:basedOn w:val="DefaultParagraphFont"/>
+    <w:link w:val="Heading5"/>
     <w:uiPriority w:val="9"/>
     <w:semiHidden/>
     <w:rsid w:val="00BB6315"/>
@@ -3558,10 +3967,10 @@
       <w:color w:val="2F5496" w:themeColor="accent1" w:themeShade="BF"/>
     </w:rPr>
   </w:style>
-  <w:style w:type="paragraph" w:styleId="En-tte">
+  <w:style w:type="paragraph" w:styleId="Header">
     <w:name w:val="header"/>
     <w:basedOn w:val="Normal"/>
-    <w:link w:val="En-tteCar"/>
+    <w:link w:val="HeaderChar"/>
     <w:uiPriority w:val="99"/>
     <w:unhideWhenUsed/>
     <w:rsid w:val="00235F97"/>
@@ -3573,17 +3982,17 @@
       <w:spacing w:after="0" w:line="240" w:lineRule="auto"/>
     </w:pPr>
   </w:style>
-  <w:style w:type="character" w:customStyle="1" w:styleId="En-tteCar">
-    <w:name w:val="En-tête Car"/>
-    <w:basedOn w:val="Policepardfaut"/>
-    <w:link w:val="En-tte"/>
+  <w:style w:type="character" w:customStyle="1" w:styleId="HeaderChar">
+    <w:name w:val="Header Char"/>
+    <w:basedOn w:val="DefaultParagraphFont"/>
+    <w:link w:val="Header"/>
     <w:uiPriority w:val="99"/>
     <w:rsid w:val="00235F97"/>
   </w:style>
-  <w:style w:type="paragraph" w:styleId="Pieddepage">
+  <w:style w:type="paragraph" w:styleId="Footer">
     <w:name w:val="footer"/>
     <w:basedOn w:val="Normal"/>
-    <w:link w:val="PieddepageCar"/>
+    <w:link w:val="FooterChar"/>
     <w:uiPriority w:val="99"/>
     <w:unhideWhenUsed/>
     <w:rsid w:val="00235F97"/>
@@ -3595,10 +4004,10 @@
       <w:spacing w:after="0" w:line="240" w:lineRule="auto"/>
     </w:pPr>
   </w:style>
-  <w:style w:type="character" w:customStyle="1" w:styleId="PieddepageCar">
-    <w:name w:val="Pied de page Car"/>
-    <w:basedOn w:val="Policepardfaut"/>
-    <w:link w:val="Pieddepage"/>
+  <w:style w:type="character" w:customStyle="1" w:styleId="FooterChar">
+    <w:name w:val="Footer Char"/>
+    <w:basedOn w:val="DefaultParagraphFont"/>
+    <w:link w:val="Footer"/>
     <w:uiPriority w:val="99"/>
     <w:rsid w:val="00235F97"/>
   </w:style>

</xml_diff>